<commit_message>
doc: atualização da documentação.
</commit_message>
<xml_diff>
--- a/05_Documentacao/02_Arquivos_doc_pdf/Projeto Turnover de colaboradores.docx
+++ b/05_Documentacao/02_Arquivos_doc_pdf/Projeto Turnover de colaboradores.docx
@@ -2486,13 +2486,83 @@
               <w:t>V 1.</w:t>
             </w:r>
             <w:r>
+              <w:t>0</w:t>
+            </w:r>
+            <w:r>
+              <w:t>.</w:t>
+            </w:r>
+            <w:r>
               <w:t>1</w:t>
             </w:r>
+          </w:p>
+        </w:tc>
+        <w:tc>
+          <w:tcPr>
+            <w:tcW w:w="1080" w:type="dxa"/>
+          </w:tcPr>
+          <w:p>
+            <w:pPr>
+              <w:jc w:val="center"/>
+              <w:cnfStyle w:val="000000000000" w:firstRow="0" w:lastRow="0" w:firstColumn="0" w:lastColumn="0" w:oddVBand="0" w:evenVBand="0" w:oddHBand="0" w:evenHBand="0" w:firstRowFirstColumn="0" w:firstRowLastColumn="0" w:lastRowFirstColumn="0" w:lastRowLastColumn="0"/>
+            </w:pPr>
+            <w:r>
+              <w:t>21/12/2024</w:t>
+            </w:r>
+          </w:p>
+        </w:tc>
+        <w:tc>
+          <w:tcPr>
+            <w:tcW w:w="1942" w:type="dxa"/>
+          </w:tcPr>
+          <w:p>
+            <w:pPr>
+              <w:jc w:val="center"/>
+              <w:cnfStyle w:val="000000000000" w:firstRow="0" w:lastRow="0" w:firstColumn="0" w:lastColumn="0" w:oddVBand="0" w:evenVBand="0" w:oddHBand="0" w:evenHBand="0" w:firstRowFirstColumn="0" w:firstRowLastColumn="0" w:lastRowFirstColumn="0" w:lastRowLastColumn="0"/>
+            </w:pPr>
+            <w:r>
+              <w:t>Deyved Antonio</w:t>
+            </w:r>
+          </w:p>
+        </w:tc>
+        <w:tc>
+          <w:tcPr>
+            <w:tcW w:w="5290" w:type="dxa"/>
+          </w:tcPr>
+          <w:p>
+            <w:pPr>
+              <w:jc w:val="center"/>
+              <w:cnfStyle w:val="000000000000" w:firstRow="0" w:lastRow="0" w:firstColumn="0" w:lastColumn="0" w:oddVBand="0" w:evenVBand="0" w:oddHBand="0" w:evenHBand="0" w:firstRowFirstColumn="0" w:firstRowLastColumn="0" w:lastRowFirstColumn="0" w:lastRowLastColumn="0"/>
+            </w:pPr>
+            <w:r>
+              <w:t>Atualização da documentação do projeto;</w:t>
+            </w:r>
+          </w:p>
+        </w:tc>
+      </w:tr>
+      <w:tr>
+        <w:trPr>
+          <w:cnfStyle w:val="000000100000" w:firstRow="0" w:lastRow="0" w:firstColumn="0" w:lastColumn="0" w:oddVBand="0" w:evenVBand="0" w:oddHBand="1" w:evenHBand="0" w:firstRowFirstColumn="0" w:firstRowLastColumn="0" w:lastRowFirstColumn="0" w:lastRowLastColumn="0"/>
+        </w:trPr>
+        <w:tc>
+          <w:tcPr>
+            <w:cnfStyle w:val="001000000000" w:firstRow="0" w:lastRow="0" w:firstColumn="1" w:lastColumn="0" w:oddVBand="0" w:evenVBand="0" w:oddHBand="0" w:evenHBand="0" w:firstRowFirstColumn="0" w:firstRowLastColumn="0" w:lastRowFirstColumn="0" w:lastRowLastColumn="0"/>
+            <w:tcW w:w="1188" w:type="dxa"/>
+          </w:tcPr>
+          <w:p>
+            <w:pPr>
+              <w:jc w:val="center"/>
+            </w:pPr>
+            <w:r>
+              <w:t>V 1.</w:t>
+            </w:r>
+            <w:r>
+              <w:t>0</w:t>
+            </w:r>
             <w:r>
               <w:t>.</w:t>
             </w:r>
             <w:r>
-              <w:t>0</w:t>
+              <w:t>2</w:t>
             </w:r>
           </w:p>
         </w:tc>
@@ -2503,10 +2573,10 @@
           <w:p>
             <w:pPr>
               <w:jc w:val="center"/>
-              <w:cnfStyle w:val="000000000000" w:firstRow="0" w:lastRow="0" w:firstColumn="0" w:lastColumn="0" w:oddVBand="0" w:evenVBand="0" w:oddHBand="0" w:evenHBand="0" w:firstRowFirstColumn="0" w:firstRowLastColumn="0" w:lastRowFirstColumn="0" w:lastRowLastColumn="0"/>
-            </w:pPr>
-            <w:r>
-              <w:t>21/12/2024</w:t>
+              <w:cnfStyle w:val="000000100000" w:firstRow="0" w:lastRow="0" w:firstColumn="0" w:lastColumn="0" w:oddVBand="0" w:evenVBand="0" w:oddHBand="1" w:evenHBand="0" w:firstRowFirstColumn="0" w:firstRowLastColumn="0" w:lastRowFirstColumn="0" w:lastRowLastColumn="0"/>
+            </w:pPr>
+            <w:r>
+              <w:t>27/12/2024</w:t>
             </w:r>
           </w:p>
         </w:tc>
@@ -2517,7 +2587,7 @@
           <w:p>
             <w:pPr>
               <w:jc w:val="center"/>
-              <w:cnfStyle w:val="000000000000" w:firstRow="0" w:lastRow="0" w:firstColumn="0" w:lastColumn="0" w:oddVBand="0" w:evenVBand="0" w:oddHBand="0" w:evenHBand="0" w:firstRowFirstColumn="0" w:firstRowLastColumn="0" w:lastRowFirstColumn="0" w:lastRowLastColumn="0"/>
+              <w:cnfStyle w:val="000000100000" w:firstRow="0" w:lastRow="0" w:firstColumn="0" w:lastColumn="0" w:oddVBand="0" w:evenVBand="0" w:oddHBand="1" w:evenHBand="0" w:firstRowFirstColumn="0" w:firstRowLastColumn="0" w:lastRowFirstColumn="0" w:lastRowLastColumn="0"/>
             </w:pPr>
             <w:r>
               <w:t>Deyved Antonio</w:t>
@@ -2531,10 +2601,10 @@
           <w:p>
             <w:pPr>
               <w:jc w:val="center"/>
-              <w:cnfStyle w:val="000000000000" w:firstRow="0" w:lastRow="0" w:firstColumn="0" w:lastColumn="0" w:oddVBand="0" w:evenVBand="0" w:oddHBand="0" w:evenHBand="0" w:firstRowFirstColumn="0" w:firstRowLastColumn="0" w:lastRowFirstColumn="0" w:lastRowLastColumn="0"/>
-            </w:pPr>
-            <w:r>
-              <w:t>Atualização da documentação do projeto;</w:t>
+              <w:cnfStyle w:val="000000100000" w:firstRow="0" w:lastRow="0" w:firstColumn="0" w:lastColumn="0" w:oddVBand="0" w:evenVBand="0" w:oddHBand="1" w:evenHBand="0" w:firstRowFirstColumn="0" w:firstRowLastColumn="0" w:lastRowFirstColumn="0" w:lastRowLastColumn="0"/>
+            </w:pPr>
+            <w:r>
+              <w:t>Início das análises univariadas;</w:t>
             </w:r>
           </w:p>
         </w:tc>
@@ -2679,6 +2749,7 @@
               <w:jc w:val="center"/>
             </w:pPr>
             <w:r>
+              <w:lastRenderedPageBreak/>
               <w:t>Análise dos dados</w:t>
             </w:r>
           </w:p>
@@ -2723,7 +2794,6 @@
         </w:numPr>
       </w:pPr>
       <w:r>
-        <w:lastRenderedPageBreak/>
         <w:t xml:space="preserve"> </w:t>
       </w:r>
       <w:bookmarkStart w:id="4" w:name="_Toc185711858"/>
@@ -3283,6 +3353,7 @@
                 <w:rFonts w:ascii="Calibri" w:hAnsi="Calibri" w:cs="Calibri"/>
                 <w:color w:val="000000"/>
               </w:rPr>
+              <w:lastRenderedPageBreak/>
               <w:t>Distância_do_trabalho</w:t>
             </w:r>
             <w:proofErr w:type="spellEnd"/>
@@ -3354,10 +3425,7 @@
               <w:cnfStyle w:val="000000000000" w:firstRow="0" w:lastRow="0" w:firstColumn="0" w:lastColumn="0" w:oddVBand="0" w:evenVBand="0" w:oddHBand="0" w:evenHBand="0" w:firstRowFirstColumn="0" w:firstRowLastColumn="0" w:lastRowFirstColumn="0" w:lastRowLastColumn="0"/>
             </w:pPr>
             <w:r>
-              <w:t xml:space="preserve">Qualitativa </w:t>
-            </w:r>
-            <w:r>
-              <w:t>ordinal</w:t>
+              <w:t>Qualitativa ordinal</w:t>
             </w:r>
           </w:p>
         </w:tc>
@@ -3401,7 +3469,6 @@
                 <w:rFonts w:ascii="Calibri" w:hAnsi="Calibri" w:cs="Calibri"/>
                 <w:color w:val="000000"/>
               </w:rPr>
-              <w:lastRenderedPageBreak/>
               <w:t>E-Sat</w:t>
             </w:r>
             <w:proofErr w:type="spellEnd"/>
@@ -4153,6 +4220,7 @@
                 <w:rFonts w:ascii="Calibri" w:hAnsi="Calibri" w:cs="Calibri"/>
                 <w:color w:val="000000"/>
               </w:rPr>
+              <w:lastRenderedPageBreak/>
               <w:t>Anos_no_mesmo_cargo</w:t>
             </w:r>
             <w:proofErr w:type="spellEnd"/>
@@ -4219,7 +4287,6 @@
                 <w:rFonts w:ascii="Calibri" w:hAnsi="Calibri" w:cs="Calibri"/>
                 <w:color w:val="000000"/>
               </w:rPr>
-              <w:lastRenderedPageBreak/>
               <w:t>Anos_desde_a_</w:t>
             </w:r>
             <w:proofErr w:type="gramStart"/>
@@ -4504,7 +4571,11 @@
       </w:r>
       <w:bookmarkEnd w:id="12"/>
     </w:p>
-    <w:p/>
+    <w:p>
+      <w:r>
+        <w:t>Durante a análise exploratória foi realizado a análise univariadas das variáveis do projeto. Por meio da tabela de frequência foi possível tirar algumas premissas.</w:t>
+      </w:r>
+    </w:p>
     <w:p/>
     <w:p/>
     <w:p>
@@ -4524,7 +4595,11 @@
       </w:r>
       <w:bookmarkEnd w:id="13"/>
     </w:p>
-    <w:p/>
+    <w:p>
+      <w:r>
+        <w:t>Tabela de frequência: resumos estatísticos das variáveis por meio das frequências absolutas, relativas e acumuladas.</w:t>
+      </w:r>
+    </w:p>
     <w:p/>
     <w:p/>
     <w:p>
@@ -5203,7 +5278,7 @@
               </v:formulas>
               <v:path gradientshapeok="t" limo="10800,10800" o:connecttype="custom" o:connectlocs="@8,0;0,@9;@8,@7;@6,@9" textboxrect="@3,@3,@4,@5"/>
             </v:shapetype>
-            <v:shape id="AutoShape 2" o:spid="_x0000_s1026" type="#_x0000_t176" style="position:absolute;left:0;text-align:left;margin-left:0;margin-top:0;width:40.35pt;height:34.75pt;z-index:251657216;visibility:visible;mso-wrap-style:square;mso-width-percent:0;mso-height-percent:0;mso-wrap-distance-left:9pt;mso-wrap-distance-top:0;mso-wrap-distance-right:9pt;mso-wrap-distance-bottom:0;mso-position-horizontal:center;mso-position-horizontal-relative:right-margin-area;mso-position-vertical:center;mso-position-vertical-relative:bottom-margin-area;mso-width-percent:0;mso-height-percent:0;mso-width-relative:page;mso-height-relative:page;v-text-anchor:top" o:gfxdata="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" filled="f" fillcolor="#5c83b4" stroked="f" strokecolor="#737373">
+            <v:shape id="AutoShape 2" o:spid="_x0000_s1026" type="#_x0000_t176" style="position:absolute;left:0;text-align:left;margin-left:0;margin-top:0;width:40.35pt;height:34.75pt;z-index:251657216;visibility:visible;mso-wrap-style:square;mso-width-percent:0;mso-height-percent:0;mso-wrap-distance-left:9pt;mso-wrap-distance-top:0;mso-wrap-distance-right:9pt;mso-wrap-distance-bottom:0;mso-position-horizontal:center;mso-position-horizontal-relative:right-margin-area;mso-position-vertical:center;mso-position-vertical-relative:bottom-margin-area;mso-width-percent:0;mso-height-percent:0;mso-width-relative:page;mso-height-relative:page;v-text-anchor:top" o:gfxdata="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" filled="f" fillcolor="#5c83b4" stroked="f" strokecolor="#737373">
               <v:textbox>
                 <w:txbxContent>
                   <w:p>
@@ -6112,6 +6187,7 @@
   <w:style w:type="character" w:default="1" w:styleId="Fontepargpadro">
     <w:name w:val="Default Paragraph Font"/>
     <w:uiPriority w:val="1"/>
+    <w:semiHidden/>
     <w:unhideWhenUsed/>
   </w:style>
   <w:style w:type="table" w:default="1" w:styleId="Tabelanormal">

</xml_diff>

<commit_message>
doc: ajustes na documentação
</commit_message>
<xml_diff>
--- a/05_Documentacao/02_Arquivos_doc_pdf/Projeto Turnover de colaboradores.docx
+++ b/05_Documentacao/02_Arquivos_doc_pdf/Projeto Turnover de colaboradores.docx
@@ -1502,23 +1502,7 @@
             <w:rFonts w:ascii="Arial" w:hAnsi="Arial" w:cs="Arial"/>
             <w:noProof/>
           </w:rPr>
-          <w:t>Análise explorat</w:t>
-        </w:r>
-        <w:r>
-          <w:rPr>
-            <w:rStyle w:val="Hyperlink"/>
-            <w:rFonts w:ascii="Arial" w:hAnsi="Arial" w:cs="Arial"/>
-            <w:noProof/>
-          </w:rPr>
-          <w:t>ó</w:t>
-        </w:r>
-        <w:r>
-          <w:rPr>
-            <w:rStyle w:val="Hyperlink"/>
-            <w:rFonts w:ascii="Arial" w:hAnsi="Arial" w:cs="Arial"/>
-            <w:noProof/>
-          </w:rPr>
-          <w:t>ria</w:t>
+          <w:t>Análise exploratória</w:t>
         </w:r>
         <w:r>
           <w:rPr>
@@ -2868,25 +2852,7 @@
               <w:rPr>
                 <w:rFonts w:ascii="Arial" w:hAnsi="Arial" w:cs="Arial"/>
               </w:rPr>
-              <w:t>V 1.</w:t>
-            </w:r>
-            <w:r>
-              <w:rPr>
-                <w:rFonts w:ascii="Arial" w:hAnsi="Arial" w:cs="Arial"/>
-              </w:rPr>
-              <w:t>1</w:t>
-            </w:r>
-            <w:r>
-              <w:rPr>
-                <w:rFonts w:ascii="Arial" w:hAnsi="Arial" w:cs="Arial"/>
-              </w:rPr>
-              <w:t>.</w:t>
-            </w:r>
-            <w:r>
-              <w:rPr>
-                <w:rFonts w:ascii="Arial" w:hAnsi="Arial" w:cs="Arial"/>
-              </w:rPr>
-              <w:t>0</w:t>
+              <w:t>V 1.1.0</w:t>
             </w:r>
           </w:p>
         </w:tc>
@@ -2906,31 +2872,7 @@
               <w:rPr>
                 <w:rFonts w:ascii="Arial" w:hAnsi="Arial" w:cs="Arial"/>
               </w:rPr>
-              <w:t>18</w:t>
-            </w:r>
-            <w:r>
-              <w:rPr>
-                <w:rFonts w:ascii="Arial" w:hAnsi="Arial" w:cs="Arial"/>
-              </w:rPr>
-              <w:t>/</w:t>
-            </w:r>
-            <w:r>
-              <w:rPr>
-                <w:rFonts w:ascii="Arial" w:hAnsi="Arial" w:cs="Arial"/>
-              </w:rPr>
-              <w:t>01</w:t>
-            </w:r>
-            <w:r>
-              <w:rPr>
-                <w:rFonts w:ascii="Arial" w:hAnsi="Arial" w:cs="Arial"/>
-              </w:rPr>
-              <w:t>/202</w:t>
-            </w:r>
-            <w:r>
-              <w:rPr>
-                <w:rFonts w:ascii="Arial" w:hAnsi="Arial" w:cs="Arial"/>
-              </w:rPr>
-              <w:t>5</w:t>
+              <w:t>18/01/2025</w:t>
             </w:r>
           </w:p>
         </w:tc>
@@ -2970,13 +2912,7 @@
               <w:rPr>
                 <w:rFonts w:ascii="Arial" w:hAnsi="Arial" w:cs="Arial"/>
               </w:rPr>
-              <w:t>Fim</w:t>
-            </w:r>
-            <w:r>
-              <w:rPr>
-                <w:rFonts w:ascii="Arial" w:hAnsi="Arial" w:cs="Arial"/>
-              </w:rPr>
-              <w:t xml:space="preserve"> das análises univariadas;</w:t>
+              <w:t>Fim das análises univariadas;</w:t>
             </w:r>
           </w:p>
         </w:tc>
@@ -3162,6 +3098,7 @@
               <w:rPr>
                 <w:rFonts w:ascii="Arial" w:hAnsi="Arial" w:cs="Arial"/>
               </w:rPr>
+              <w:lastRenderedPageBreak/>
               <w:t>Papel/Atividade</w:t>
             </w:r>
           </w:p>
@@ -3227,7 +3164,6 @@
               <w:rPr>
                 <w:rFonts w:ascii="Arial" w:hAnsi="Arial" w:cs="Arial"/>
               </w:rPr>
-              <w:lastRenderedPageBreak/>
               <w:t>Disponibilizar a base de dados</w:t>
             </w:r>
           </w:p>
@@ -9536,6 +9472,7 @@
   <w:style w:type="character" w:default="1" w:styleId="Fontepargpadro">
     <w:name w:val="Default Paragraph Font"/>
     <w:uiPriority w:val="1"/>
+    <w:semiHidden/>
     <w:unhideWhenUsed/>
   </w:style>
   <w:style w:type="table" w:default="1" w:styleId="Tabelanormal">

</xml_diff>

<commit_message>
doc: criação do arquivo `Projeto Turnover de colaboradores` em pdf
</commit_message>
<xml_diff>
--- a/05_Documentacao/02_Arquivos_doc_pdf/Projeto Turnover de colaboradores.docx
+++ b/05_Documentacao/02_Arquivos_doc_pdf/Projeto Turnover de colaboradores.docx
@@ -1543,7 +1543,7 @@
             <w:noProof/>
             <w:webHidden/>
           </w:rPr>
-          <w:t>8</w:t>
+          <w:t>7</w:t>
         </w:r>
         <w:r>
           <w:rPr>
@@ -1631,7 +1631,7 @@
             <w:noProof/>
             <w:webHidden/>
           </w:rPr>
-          <w:t>9</w:t>
+          <w:t>8</w:t>
         </w:r>
         <w:r>
           <w:rPr>
@@ -2830,7 +2830,21 @@
               <w:rPr>
                 <w:rFonts w:ascii="Arial" w:hAnsi="Arial" w:cs="Arial"/>
               </w:rPr>
-              <w:t>Início das análises univariadas;</w:t>
+              <w:t xml:space="preserve">Início das análises </w:t>
+            </w:r>
+            <w:proofErr w:type="spellStart"/>
+            <w:r>
+              <w:rPr>
+                <w:rFonts w:ascii="Arial" w:hAnsi="Arial" w:cs="Arial"/>
+              </w:rPr>
+              <w:t>univariadas</w:t>
+            </w:r>
+            <w:proofErr w:type="spellEnd"/>
+            <w:r>
+              <w:rPr>
+                <w:rFonts w:ascii="Arial" w:hAnsi="Arial" w:cs="Arial"/>
+              </w:rPr>
+              <w:t>;</w:t>
             </w:r>
           </w:p>
         </w:tc>
@@ -2912,7 +2926,21 @@
               <w:rPr>
                 <w:rFonts w:ascii="Arial" w:hAnsi="Arial" w:cs="Arial"/>
               </w:rPr>
-              <w:t>Fim das análises univariadas;</w:t>
+              <w:t xml:space="preserve">Fim das análises </w:t>
+            </w:r>
+            <w:proofErr w:type="spellStart"/>
+            <w:r>
+              <w:rPr>
+                <w:rFonts w:ascii="Arial" w:hAnsi="Arial" w:cs="Arial"/>
+              </w:rPr>
+              <w:t>univariadas</w:t>
+            </w:r>
+            <w:proofErr w:type="spellEnd"/>
+            <w:r>
+              <w:rPr>
+                <w:rFonts w:ascii="Arial" w:hAnsi="Arial" w:cs="Arial"/>
+              </w:rPr>
+              <w:t>;</w:t>
             </w:r>
           </w:p>
         </w:tc>
@@ -3624,7 +3652,21 @@
         <w:rPr>
           <w:rFonts w:ascii="Arial" w:hAnsi="Arial" w:cs="Arial"/>
         </w:rPr>
-        <w:t>A variável alvo do projeto é “Funcionário_deixou_a_empresa”.</w:t>
+        <w:t>A variável alvo do projeto é “</w:t>
+      </w:r>
+      <w:proofErr w:type="spellStart"/>
+      <w:r>
+        <w:rPr>
+          <w:rFonts w:ascii="Arial" w:hAnsi="Arial" w:cs="Arial"/>
+        </w:rPr>
+        <w:t>Funcionário_deixou_a_empresa</w:t>
+      </w:r>
+      <w:proofErr w:type="spellEnd"/>
+      <w:r>
+        <w:rPr>
+          <w:rFonts w:ascii="Arial" w:hAnsi="Arial" w:cs="Arial"/>
+        </w:rPr>
+        <w:t>”.</w:t>
       </w:r>
     </w:p>
     <w:p>
@@ -3906,6 +3948,7 @@
                 <w:rFonts w:ascii="Arial" w:hAnsi="Arial" w:cs="Arial"/>
                 <w:color w:val="000000"/>
               </w:rPr>
+              <w:lastRenderedPageBreak/>
               <w:t>Idade</w:t>
             </w:r>
           </w:p>
@@ -3973,7 +4016,6 @@
                 <w:rFonts w:ascii="Arial" w:hAnsi="Arial" w:cs="Arial"/>
                 <w:color w:val="000000"/>
               </w:rPr>
-              <w:lastRenderedPageBreak/>
               <w:t>Frequência de Viagens</w:t>
             </w:r>
           </w:p>
@@ -4919,6 +4961,7 @@
                 <w:rFonts w:ascii="Arial" w:hAnsi="Arial" w:cs="Arial"/>
                 <w:color w:val="000000"/>
               </w:rPr>
+              <w:lastRenderedPageBreak/>
               <w:t>Equilibrio_de_Vida</w:t>
             </w:r>
             <w:proofErr w:type="spellEnd"/>
@@ -4979,15 +5022,7 @@
                 <w:rFonts w:ascii="Arial" w:hAnsi="Arial" w:cs="Arial"/>
                 <w:color w:val="000000"/>
               </w:rPr>
-              <w:t xml:space="preserve"> </w:t>
-            </w:r>
-            <w:r>
-              <w:rPr>
-                <w:rFonts w:ascii="Arial" w:hAnsi="Arial" w:cs="Arial"/>
-                <w:color w:val="000000"/>
-              </w:rPr>
-              <w:lastRenderedPageBreak/>
-              <w:t>entre vida pessoal e profissional</w:t>
+              <w:t xml:space="preserve"> entre vida pessoal e profissional</w:t>
             </w:r>
           </w:p>
         </w:tc>
@@ -5012,7 +5047,6 @@
                 <w:rFonts w:ascii="Arial" w:hAnsi="Arial" w:cs="Arial"/>
                 <w:color w:val="000000"/>
               </w:rPr>
-              <w:lastRenderedPageBreak/>
               <w:t>Tempo_de_empresa</w:t>
             </w:r>
             <w:proofErr w:type="spellEnd"/>
@@ -5498,41 +5532,6 @@
         <w:rPr>
           <w:rFonts w:ascii="Arial" w:hAnsi="Arial" w:cs="Arial"/>
         </w:rPr>
-      </w:pPr>
-    </w:p>
-    <w:p>
-      <w:pPr>
-        <w:rPr>
-          <w:rFonts w:ascii="Arial" w:hAnsi="Arial" w:cs="Arial"/>
-        </w:rPr>
-      </w:pPr>
-    </w:p>
-    <w:p>
-      <w:pPr>
-        <w:rPr>
-          <w:rFonts w:ascii="Arial" w:hAnsi="Arial" w:cs="Arial"/>
-        </w:rPr>
-      </w:pPr>
-    </w:p>
-    <w:p>
-      <w:pPr>
-        <w:pStyle w:val="Ttulo1"/>
-        <w:numPr>
-          <w:ilvl w:val="0"/>
-          <w:numId w:val="1"/>
-        </w:numPr>
-        <w:rPr>
-          <w:rFonts w:ascii="Arial" w:hAnsi="Arial" w:cs="Arial"/>
-        </w:rPr>
-        <w:sectPr>
-          <w:footerReference w:type="first" r:id="rId8"/>
-          <w:pgSz w:w="12240" w:h="15840"/>
-          <w:pgMar w:top="1440" w:right="1440" w:bottom="1440" w:left="1440" w:header="720" w:footer="720" w:gutter="0"/>
-          <w:pgNumType w:start="1"/>
-          <w:cols w:space="720"/>
-          <w:noEndnote/>
-          <w:docGrid w:linePitch="326"/>
-        </w:sectPr>
       </w:pPr>
     </w:p>
     <w:p>
@@ -5738,13 +5737,6 @@
     </w:p>
     <w:p>
       <w:pPr>
-        <w:rPr>
-          <w:rFonts w:ascii="Arial" w:hAnsi="Arial" w:cs="Arial"/>
-        </w:rPr>
-      </w:pPr>
-    </w:p>
-    <w:p>
-      <w:pPr>
         <w:pStyle w:val="Ttulo2"/>
         <w:numPr>
           <w:ilvl w:val="1"/>
@@ -5773,7 +5765,21 @@
         <w:rPr>
           <w:rFonts w:ascii="Arial" w:hAnsi="Arial" w:cs="Arial"/>
         </w:rPr>
-        <w:t xml:space="preserve">Durante a análise exploratória do projeto, realizamos a avaliação univariada das variáveis. A partir da tabela de frequência, identificamos pressupostos para serem testados </w:t>
+        <w:t xml:space="preserve">Durante a análise exploratória do projeto, realizamos a avaliação </w:t>
+      </w:r>
+      <w:proofErr w:type="spellStart"/>
+      <w:r>
+        <w:rPr>
+          <w:rFonts w:ascii="Arial" w:hAnsi="Arial" w:cs="Arial"/>
+        </w:rPr>
+        <w:t>univariada</w:t>
+      </w:r>
+      <w:proofErr w:type="spellEnd"/>
+      <w:r>
+        <w:rPr>
+          <w:rFonts w:ascii="Arial" w:hAnsi="Arial" w:cs="Arial"/>
+        </w:rPr>
+        <w:t xml:space="preserve"> das variáveis. A partir da tabela de frequência, identificamos pressupostos para serem testados </w:t>
       </w:r>
       <w:r>
         <w:rPr>
@@ -6079,7 +6085,6 @@
           <w:rStyle w:val="Forte"/>
           <w:rFonts w:ascii="Arial" w:eastAsiaTheme="majorEastAsia" w:hAnsi="Arial" w:cs="Arial"/>
         </w:rPr>
-        <w:lastRenderedPageBreak/>
         <w:t>Horas extras</w:t>
       </w:r>
       <w:r>
@@ -6105,6 +6110,7 @@
           <w:rStyle w:val="Forte"/>
           <w:rFonts w:ascii="Arial" w:eastAsiaTheme="majorEastAsia" w:hAnsi="Arial" w:cs="Arial"/>
         </w:rPr>
+        <w:lastRenderedPageBreak/>
         <w:t>Aumentos salariais</w:t>
       </w:r>
       <w:r>
@@ -6313,17 +6319,6 @@
         </w:rPr>
         <w:t>: 82% dos colaboradores ficaram até 7 anos com o mesmo chefe</w:t>
       </w:r>
-    </w:p>
-    <w:p>
-      <w:pPr>
-        <w:spacing w:after="0" w:line="240" w:lineRule="auto"/>
-        <w:jc w:val="left"/>
-        <w:rPr>
-          <w:rStyle w:val="Forte"/>
-          <w:rFonts w:ascii="Arial" w:eastAsiaTheme="majorEastAsia" w:hAnsi="Arial" w:cs="Arial"/>
-          <w:kern w:val="0"/>
-        </w:rPr>
-      </w:pPr>
     </w:p>
     <w:p>
       <w:pPr>
@@ -6388,7 +6383,21 @@
         <w:rPr>
           <w:rFonts w:ascii="Arial" w:hAnsi="Arial" w:cs="Arial"/>
         </w:rPr>
-        <w:t>Análise Univariada: Calculamos e interpretamos estatísticas descritivas (média, mediana, moda etc.) para resumir as variáveis.</w:t>
+        <w:t xml:space="preserve">Análise </w:t>
+      </w:r>
+      <w:proofErr w:type="spellStart"/>
+      <w:r>
+        <w:rPr>
+          <w:rFonts w:ascii="Arial" w:hAnsi="Arial" w:cs="Arial"/>
+        </w:rPr>
+        <w:t>Univariada</w:t>
+      </w:r>
+      <w:proofErr w:type="spellEnd"/>
+      <w:r>
+        <w:rPr>
+          <w:rFonts w:ascii="Arial" w:hAnsi="Arial" w:cs="Arial"/>
+        </w:rPr>
+        <w:t>: Calculamos e interpretamos estatísticas descritivas (média, mediana, moda etc.) para resumir as variáveis.</w:t>
       </w:r>
     </w:p>
     <w:p>
@@ -6475,13 +6484,41 @@
           <w:rFonts w:ascii="Arial" w:hAnsi="Arial" w:cs="Arial"/>
         </w:rPr>
       </w:pPr>
+      <w:proofErr w:type="spellStart"/>
       <w:r>
         <w:rPr>
           <w:rFonts w:ascii="Arial" w:hAnsi="Arial" w:cs="Arial"/>
           <w:b/>
           <w:bCs/>
         </w:rPr>
-        <w:t>Information Value (IV)</w:t>
+        <w:t>Information</w:t>
+      </w:r>
+      <w:proofErr w:type="spellEnd"/>
+      <w:r>
+        <w:rPr>
+          <w:rFonts w:ascii="Arial" w:hAnsi="Arial" w:cs="Arial"/>
+          <w:b/>
+          <w:bCs/>
+        </w:rPr>
+        <w:t xml:space="preserve"> </w:t>
+      </w:r>
+      <w:proofErr w:type="spellStart"/>
+      <w:r>
+        <w:rPr>
+          <w:rFonts w:ascii="Arial" w:hAnsi="Arial" w:cs="Arial"/>
+          <w:b/>
+          <w:bCs/>
+        </w:rPr>
+        <w:t>Value</w:t>
+      </w:r>
+      <w:proofErr w:type="spellEnd"/>
+      <w:r>
+        <w:rPr>
+          <w:rFonts w:ascii="Arial" w:hAnsi="Arial" w:cs="Arial"/>
+          <w:b/>
+          <w:bCs/>
+        </w:rPr>
+        <w:t xml:space="preserve"> (IV)</w:t>
       </w:r>
       <w:r>
         <w:rPr>
@@ -6497,7 +6534,9 @@
           <w:ilvl w:val="0"/>
           <w:numId w:val="11"/>
         </w:numPr>
+        <w:spacing w:after="0" w:line="240" w:lineRule="auto"/>
         <w:ind w:left="709"/>
+        <w:jc w:val="left"/>
         <w:rPr>
           <w:rFonts w:ascii="Arial" w:hAnsi="Arial" w:cs="Arial"/>
         </w:rPr>
@@ -6508,15 +6547,6 @@
         </w:rPr>
         <w:t>Análise Preditiva: Usamos IV para avaliar a importância das variáveis preditoras na construção de modelos.</w:t>
       </w:r>
-    </w:p>
-    <w:p>
-      <w:pPr>
-        <w:spacing w:after="0" w:line="240" w:lineRule="auto"/>
-        <w:jc w:val="left"/>
-        <w:rPr>
-          <w:rFonts w:ascii="Arial" w:hAnsi="Arial" w:cs="Arial"/>
-        </w:rPr>
-      </w:pPr>
       <w:r>
         <w:rPr>
           <w:rFonts w:ascii="Arial" w:hAnsi="Arial" w:cs="Arial"/>
@@ -6627,25 +6657,18 @@
     </w:p>
     <w:p>
       <w:pPr>
-        <w:rPr>
-          <w:rFonts w:ascii="Arial" w:hAnsi="Arial" w:cs="Arial"/>
-        </w:rPr>
-      </w:pPr>
-    </w:p>
-    <w:p>
-      <w:pPr>
-        <w:rPr>
-          <w:rFonts w:ascii="Arial" w:hAnsi="Arial" w:cs="Arial"/>
-        </w:rPr>
-        <w:sectPr>
-          <w:pgSz w:w="12240" w:h="15840"/>
-          <w:pgMar w:top="1440" w:right="1440" w:bottom="1440" w:left="1440" w:header="720" w:footer="720" w:gutter="0"/>
-          <w:cols w:space="720"/>
-          <w:noEndnote/>
-          <w:titlePg/>
-          <w:docGrid w:linePitch="326"/>
-        </w:sectPr>
-      </w:pPr>
+        <w:spacing w:after="0" w:line="240" w:lineRule="auto"/>
+        <w:jc w:val="left"/>
+        <w:rPr>
+          <w:rFonts w:ascii="Arial" w:hAnsi="Arial" w:cs="Arial"/>
+        </w:rPr>
+      </w:pPr>
+      <w:r>
+        <w:rPr>
+          <w:rFonts w:ascii="Arial" w:hAnsi="Arial" w:cs="Arial"/>
+        </w:rPr>
+        <w:br w:type="page"/>
+      </w:r>
     </w:p>
     <w:p>
       <w:pPr>
@@ -7321,14 +7344,9 @@
           <w:lang w:val="en-US"/>
         </w:rPr>
       </w:pPr>
-      <w:r>
-        <w:rPr>
-          <w:rFonts w:ascii="Arial" w:hAnsi="Arial" w:cs="Arial"/>
-        </w:rPr>
-        <w:br w:type="page"/>
-      </w:r>
     </w:p>
     <w:sectPr>
+      <w:footerReference w:type="default" r:id="rId8"/>
       <w:pgSz w:w="12240" w:h="15840"/>
       <w:pgMar w:top="1440" w:right="1440" w:bottom="1440" w:left="1440" w:header="720" w:footer="720" w:gutter="0"/>
       <w:cols w:space="720"/>
@@ -7367,184 +7385,48 @@
 
 <file path=word/footer1.xml><?xml version="1.0" encoding="utf-8"?>
 <w:ftr xmlns:wpc="http://schemas.microsoft.com/office/word/2010/wordprocessingCanvas" xmlns:cx="http://schemas.microsoft.com/office/drawing/2014/chartex" xmlns:cx1="http://schemas.microsoft.com/office/drawing/2015/9/8/chartex" xmlns:cx2="http://schemas.microsoft.com/office/drawing/2015/10/21/chartex" xmlns:cx3="http://schemas.microsoft.com/office/drawing/2016/5/9/chartex" xmlns:cx4="http://schemas.microsoft.com/office/drawing/2016/5/10/chartex" xmlns:cx5="http://schemas.microsoft.com/office/drawing/2016/5/11/chartex" xmlns:cx6="http://schemas.microsoft.com/office/drawing/2016/5/12/chartex" xmlns:cx7="http://schemas.microsoft.com/office/drawing/2016/5/13/chartex" xmlns:cx8="http://schemas.microsoft.com/office/drawing/2016/5/14/chartex" xmlns:mc="http://schemas.openxmlformats.org/markup-compatibility/2006" xmlns:aink="http://schemas.microsoft.com/office/drawing/2016/ink" xmlns:am3d="http://schemas.microsoft.com/office/drawing/2017/model3d" xmlns:o="urn:schemas-microsoft-com:office:office" xmlns:oel="http://schemas.microsoft.com/office/2019/extlst" xmlns:r="http://schemas.openxmlformats.org/officeDocument/2006/relationships" xmlns:m="http://schemas.openxmlformats.org/officeDocument/2006/math" xmlns:v="urn:schemas-microsoft-com:vml" xmlns:wp14="http://schemas.microsoft.com/office/word/2010/wordprocessingDrawing" xmlns:wp="http://schemas.openxmlformats.org/drawingml/2006/wordprocessingDrawing" xmlns:w10="urn:schemas-microsoft-com:office:word" xmlns:w="http://schemas.openxmlformats.org/wordprocessingml/2006/main" xmlns:w14="http://schemas.microsoft.com/office/word/2010/wordml" xmlns:w15="http://schemas.microsoft.com/office/word/2012/wordml" xmlns:w16cex="http://schemas.microsoft.com/office/word/2018/wordml/cex" xmlns:w16cid="http://schemas.microsoft.com/office/word/2016/wordml/cid" xmlns:w16="http://schemas.microsoft.com/office/word/2018/wordml" xmlns:w16du="http://schemas.microsoft.com/office/word/2023/wordml/word16du" xmlns:w16sdtdh="http://schemas.microsoft.com/office/word/2020/wordml/sdtdatahash" xmlns:w16sdtfl="http://schemas.microsoft.com/office/word/2024/wordml/sdtformatlock" xmlns:w16se="http://schemas.microsoft.com/office/word/2015/wordml/symex" xmlns:wpg="http://schemas.microsoft.com/office/word/2010/wordprocessingGroup" xmlns:wpi="http://schemas.microsoft.com/office/word/2010/wordprocessingInk" xmlns:wne="http://schemas.microsoft.com/office/word/2006/wordml" xmlns:wps="http://schemas.microsoft.com/office/word/2010/wordprocessingShape" mc:Ignorable="w14 w15 w16se w16cid w16 w16cex w16sdtdh w16sdtfl w16du wp14">
+  <w:sdt>
+    <w:sdtPr>
+      <w:id w:val="-457873341"/>
+      <w:docPartObj>
+        <w:docPartGallery w:val="Page Numbers (Bottom of Page)"/>
+        <w:docPartUnique/>
+      </w:docPartObj>
+    </w:sdtPr>
+    <w:sdtContent>
+      <w:p>
+        <w:pPr>
+          <w:pStyle w:val="Rodap"/>
+          <w:jc w:val="right"/>
+        </w:pPr>
+        <w:r>
+          <w:t xml:space="preserve">Página | </w:t>
+        </w:r>
+        <w:r>
+          <w:fldChar w:fldCharType="begin"/>
+        </w:r>
+        <w:r>
+          <w:instrText>PAGE   \* MERGEFORMAT</w:instrText>
+        </w:r>
+        <w:r>
+          <w:fldChar w:fldCharType="separate"/>
+        </w:r>
+        <w:r>
+          <w:t>2</w:t>
+        </w:r>
+        <w:r>
+          <w:fldChar w:fldCharType="end"/>
+        </w:r>
+        <w:r>
+          <w:t xml:space="preserve"> </w:t>
+        </w:r>
+      </w:p>
+    </w:sdtContent>
+  </w:sdt>
   <w:p>
     <w:pPr>
       <w:pStyle w:val="Rodap"/>
     </w:pPr>
-    <w:r>
-      <w:rPr>
-        <w:noProof/>
-      </w:rPr>
-      <mc:AlternateContent>
-        <mc:Choice Requires="wps">
-          <w:drawing>
-            <wp:anchor distT="0" distB="0" distL="114300" distR="114300" simplePos="0" relativeHeight="251657216" behindDoc="0" locked="0" layoutInCell="1" allowOverlap="1" wp14:anchorId="0326081D" wp14:editId="77C22B2D">
-              <wp:simplePos x="0" y="0"/>
-              <wp:positionH relativeFrom="rightMargin">
-                <wp:align>center</wp:align>
-              </wp:positionH>
-              <wp:positionV relativeFrom="bottomMargin">
-                <wp:align>center</wp:align>
-              </wp:positionV>
-              <wp:extent cx="512445" cy="441325"/>
-              <wp:effectExtent l="0" t="0" r="0" b="0"/>
-              <wp:wrapNone/>
-              <wp:docPr id="66539669" name="AutoShape 2"/>
-              <wp:cNvGraphicFramePr>
-                <a:graphicFrameLocks xmlns:a="http://schemas.openxmlformats.org/drawingml/2006/main"/>
-              </wp:cNvGraphicFramePr>
-              <a:graphic xmlns:a="http://schemas.openxmlformats.org/drawingml/2006/main">
-                <a:graphicData uri="http://schemas.microsoft.com/office/word/2010/wordprocessingShape">
-                  <wps:wsp>
-                    <wps:cNvSpPr>
-                      <a:spLocks noChangeArrowheads="1"/>
-                    </wps:cNvSpPr>
-                    <wps:spPr bwMode="auto">
-                      <a:xfrm>
-                        <a:off x="0" y="0"/>
-                        <a:ext cx="512445" cy="441325"/>
-                      </a:xfrm>
-                      <a:prstGeom prst="flowChartAlternateProcess">
-                        <a:avLst/>
-                      </a:prstGeom>
-                      <a:noFill/>
-                      <a:ln>
-                        <a:noFill/>
-                      </a:ln>
-                      <a:extLst>
-                        <a:ext uri="{909E8E84-426E-40DD-AFC4-6F175D3DCCD1}">
-                          <a14:hiddenFill xmlns:a14="http://schemas.microsoft.com/office/drawing/2010/main">
-                            <a:solidFill>
-                              <a:srgbClr val="5C83B4"/>
-                            </a:solidFill>
-                          </a14:hiddenFill>
-                        </a:ext>
-                        <a:ext uri="{91240B29-F687-4F45-9708-019B960494DF}">
-                          <a14:hiddenLine xmlns:a14="http://schemas.microsoft.com/office/drawing/2010/main" w="9525">
-                            <a:solidFill>
-                              <a:srgbClr val="737373"/>
-                            </a:solidFill>
-                            <a:miter lim="800000"/>
-                            <a:headEnd/>
-                            <a:tailEnd/>
-                          </a14:hiddenLine>
-                        </a:ext>
-                      </a:extLst>
-                    </wps:spPr>
-                    <wps:txbx>
-                      <w:txbxContent>
-                        <w:p>
-                          <w:pPr>
-                            <w:pStyle w:val="Rodap"/>
-                            <w:pBdr>
-                              <w:top w:val="single" w:sz="12" w:space="1" w:color="196B24"/>
-                              <w:bottom w:val="single" w:sz="48" w:space="1" w:color="196B24"/>
-                            </w:pBdr>
-                            <w:jc w:val="center"/>
-                            <w:rPr>
-                              <w:sz w:val="28"/>
-                              <w:szCs w:val="28"/>
-                            </w:rPr>
-                          </w:pPr>
-                          <w:r>
-                            <w:fldChar w:fldCharType="begin"/>
-                          </w:r>
-                          <w:r>
-                            <w:instrText>PAGE    \* MERGEFORMAT</w:instrText>
-                          </w:r>
-                          <w:r>
-                            <w:fldChar w:fldCharType="separate"/>
-                          </w:r>
-                          <w:r>
-                            <w:rPr>
-                              <w:sz w:val="28"/>
-                              <w:szCs w:val="28"/>
-                            </w:rPr>
-                            <w:t>2</w:t>
-                          </w:r>
-                          <w:r>
-                            <w:fldChar w:fldCharType="end"/>
-                          </w:r>
-                        </w:p>
-                      </w:txbxContent>
-                    </wps:txbx>
-                    <wps:bodyPr rot="0" vert="horz" wrap="square" lIns="91440" tIns="45720" rIns="91440" bIns="45720" anchor="t" anchorCtr="0" upright="1">
-                      <a:noAutofit/>
-                    </wps:bodyPr>
-                  </wps:wsp>
-                </a:graphicData>
-              </a:graphic>
-              <wp14:sizeRelH relativeFrom="page">
-                <wp14:pctWidth>0</wp14:pctWidth>
-              </wp14:sizeRelH>
-              <wp14:sizeRelV relativeFrom="page">
-                <wp14:pctHeight>0</wp14:pctHeight>
-              </wp14:sizeRelV>
-            </wp:anchor>
-          </w:drawing>
-        </mc:Choice>
-        <mc:Fallback>
-          <w:pict>
-            <v:shapetype w14:anchorId="0326081D" id="_x0000_t176" coordsize="21600,21600" o:spt="176" adj="2700" path="m@0,qx0@0l0@2qy@0,21600l@1,21600qx21600@2l21600@0qy@1,xe">
-              <v:stroke joinstyle="miter"/>
-              <v:formulas>
-                <v:f eqn="val #0"/>
-                <v:f eqn="sum width 0 #0"/>
-                <v:f eqn="sum height 0 #0"/>
-                <v:f eqn="prod @0 2929 10000"/>
-                <v:f eqn="sum width 0 @3"/>
-                <v:f eqn="sum height 0 @3"/>
-                <v:f eqn="val width"/>
-                <v:f eqn="val height"/>
-                <v:f eqn="prod width 1 2"/>
-                <v:f eqn="prod height 1 2"/>
-              </v:formulas>
-              <v:path gradientshapeok="t" limo="10800,10800" o:connecttype="custom" o:connectlocs="@8,0;0,@9;@8,@7;@6,@9" textboxrect="@3,@3,@4,@5"/>
-            </v:shapetype>
-            <v:shape id="AutoShape 2" o:spid="_x0000_s1026" type="#_x0000_t176" style="position:absolute;left:0;text-align:left;margin-left:0;margin-top:0;width:40.35pt;height:34.75pt;z-index:251657216;visibility:visible;mso-wrap-style:square;mso-width-percent:0;mso-height-percent:0;mso-wrap-distance-left:9pt;mso-wrap-distance-top:0;mso-wrap-distance-right:9pt;mso-wrap-distance-bottom:0;mso-position-horizontal:center;mso-position-horizontal-relative:right-margin-area;mso-position-vertical:center;mso-position-vertical-relative:bottom-margin-area;mso-width-percent:0;mso-height-percent:0;mso-width-relative:page;mso-height-relative:page;v-text-anchor:top" o:gfxdata="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" filled="f" fillcolor="#5c83b4" stroked="f" strokecolor="#737373">
-              <v:textbox>
-                <w:txbxContent>
-                  <w:p>
-                    <w:pPr>
-                      <w:pStyle w:val="Rodap"/>
-                      <w:pBdr>
-                        <w:top w:val="single" w:sz="12" w:space="1" w:color="196B24"/>
-                        <w:bottom w:val="single" w:sz="48" w:space="1" w:color="196B24"/>
-                      </w:pBdr>
-                      <w:jc w:val="center"/>
-                      <w:rPr>
-                        <w:sz w:val="28"/>
-                        <w:szCs w:val="28"/>
-                      </w:rPr>
-                    </w:pPr>
-                    <w:r>
-                      <w:fldChar w:fldCharType="begin"/>
-                    </w:r>
-                    <w:r>
-                      <w:instrText>PAGE    \* MERGEFORMAT</w:instrText>
-                    </w:r>
-                    <w:r>
-                      <w:fldChar w:fldCharType="separate"/>
-                    </w:r>
-                    <w:r>
-                      <w:rPr>
-                        <w:sz w:val="28"/>
-                        <w:szCs w:val="28"/>
-                      </w:rPr>
-                      <w:t>2</w:t>
-                    </w:r>
-                    <w:r>
-                      <w:fldChar w:fldCharType="end"/>
-                    </w:r>
-                  </w:p>
-                </w:txbxContent>
-              </v:textbox>
-              <w10:wrap anchorx="margin" anchory="margin"/>
-            </v:shape>
-          </w:pict>
-        </mc:Fallback>
-      </mc:AlternateContent>
-    </w:r>
   </w:p>
 </w:ftr>
 </file>

</xml_diff>

<commit_message>
feat: atualização da documentação e inclusão de análises bivariadas
</commit_message>
<xml_diff>
--- a/05_Documentacao/02_Arquivos_doc_pdf/Projeto Turnover de colaboradores.docx
+++ b/05_Documentacao/02_Arquivos_doc_pdf/Projeto Turnover de colaboradores.docx
@@ -423,7 +423,7 @@
         </w:rPr>
         <w:fldChar w:fldCharType="separate"/>
       </w:r>
-      <w:hyperlink w:anchor="_Toc188113455" w:history="1">
+      <w:hyperlink w:anchor="_Toc193793810" w:history="1">
         <w:r>
           <w:rPr>
             <w:rStyle w:val="Hyperlink"/>
@@ -467,7 +467,7 @@
             <w:noProof/>
             <w:webHidden/>
           </w:rPr>
-          <w:instrText xml:space="preserve"> PAGEREF _Toc188113455 \h </w:instrText>
+          <w:instrText xml:space="preserve"> PAGEREF _Toc193793810 \h </w:instrText>
         </w:r>
         <w:r>
           <w:rPr>
@@ -511,7 +511,7 @@
           <w14:ligatures w14:val="standardContextual"/>
         </w:rPr>
       </w:pPr>
-      <w:hyperlink w:anchor="_Toc188113456" w:history="1">
+      <w:hyperlink w:anchor="_Toc193793811" w:history="1">
         <w:r>
           <w:rPr>
             <w:rStyle w:val="Hyperlink"/>
@@ -555,7 +555,7 @@
             <w:noProof/>
             <w:webHidden/>
           </w:rPr>
-          <w:instrText xml:space="preserve"> PAGEREF _Toc188113456 \h </w:instrText>
+          <w:instrText xml:space="preserve"> PAGEREF _Toc193793811 \h </w:instrText>
         </w:r>
         <w:r>
           <w:rPr>
@@ -599,7 +599,7 @@
           <w14:ligatures w14:val="standardContextual"/>
         </w:rPr>
       </w:pPr>
-      <w:hyperlink w:anchor="_Toc188113457" w:history="1">
+      <w:hyperlink w:anchor="_Toc193793812" w:history="1">
         <w:r>
           <w:rPr>
             <w:rStyle w:val="Hyperlink"/>
@@ -643,7 +643,7 @@
             <w:noProof/>
             <w:webHidden/>
           </w:rPr>
-          <w:instrText xml:space="preserve"> PAGEREF _Toc188113457 \h </w:instrText>
+          <w:instrText xml:space="preserve"> PAGEREF _Toc193793812 \h </w:instrText>
         </w:r>
         <w:r>
           <w:rPr>
@@ -687,7 +687,7 @@
           <w14:ligatures w14:val="standardContextual"/>
         </w:rPr>
       </w:pPr>
-      <w:hyperlink w:anchor="_Toc188113458" w:history="1">
+      <w:hyperlink w:anchor="_Toc193793813" w:history="1">
         <w:r>
           <w:rPr>
             <w:rStyle w:val="Hyperlink"/>
@@ -731,7 +731,7 @@
             <w:noProof/>
             <w:webHidden/>
           </w:rPr>
-          <w:instrText xml:space="preserve"> PAGEREF _Toc188113458 \h </w:instrText>
+          <w:instrText xml:space="preserve"> PAGEREF _Toc193793813 \h </w:instrText>
         </w:r>
         <w:r>
           <w:rPr>
@@ -751,7 +751,7 @@
             <w:noProof/>
             <w:webHidden/>
           </w:rPr>
-          <w:t>3</w:t>
+          <w:t>4</w:t>
         </w:r>
         <w:r>
           <w:rPr>
@@ -775,7 +775,7 @@
           <w14:ligatures w14:val="standardContextual"/>
         </w:rPr>
       </w:pPr>
-      <w:hyperlink w:anchor="_Toc188113459" w:history="1">
+      <w:hyperlink w:anchor="_Toc193793814" w:history="1">
         <w:r>
           <w:rPr>
             <w:rStyle w:val="Hyperlink"/>
@@ -819,7 +819,7 @@
             <w:noProof/>
             <w:webHidden/>
           </w:rPr>
-          <w:instrText xml:space="preserve"> PAGEREF _Toc188113459 \h </w:instrText>
+          <w:instrText xml:space="preserve"> PAGEREF _Toc193793814 \h </w:instrText>
         </w:r>
         <w:r>
           <w:rPr>
@@ -863,7 +863,7 @@
           <w14:ligatures w14:val="standardContextual"/>
         </w:rPr>
       </w:pPr>
-      <w:hyperlink w:anchor="_Toc188113460" w:history="1">
+      <w:hyperlink w:anchor="_Toc193793815" w:history="1">
         <w:r>
           <w:rPr>
             <w:rStyle w:val="Hyperlink"/>
@@ -907,7 +907,7 @@
             <w:noProof/>
             <w:webHidden/>
           </w:rPr>
-          <w:instrText xml:space="preserve"> PAGEREF _Toc188113460 \h </w:instrText>
+          <w:instrText xml:space="preserve"> PAGEREF _Toc193793815 \h </w:instrText>
         </w:r>
         <w:r>
           <w:rPr>
@@ -951,7 +951,7 @@
           <w14:ligatures w14:val="standardContextual"/>
         </w:rPr>
       </w:pPr>
-      <w:hyperlink w:anchor="_Toc188113461" w:history="1">
+      <w:hyperlink w:anchor="_Toc193793816" w:history="1">
         <w:r>
           <w:rPr>
             <w:rStyle w:val="Hyperlink"/>
@@ -995,7 +995,7 @@
             <w:noProof/>
             <w:webHidden/>
           </w:rPr>
-          <w:instrText xml:space="preserve"> PAGEREF _Toc188113461 \h </w:instrText>
+          <w:instrText xml:space="preserve"> PAGEREF _Toc193793816 \h </w:instrText>
         </w:r>
         <w:r>
           <w:rPr>
@@ -1039,7 +1039,7 @@
           <w14:ligatures w14:val="standardContextual"/>
         </w:rPr>
       </w:pPr>
-      <w:hyperlink w:anchor="_Toc188113462" w:history="1">
+      <w:hyperlink w:anchor="_Toc193793817" w:history="1">
         <w:r>
           <w:rPr>
             <w:rStyle w:val="Hyperlink"/>
@@ -1083,7 +1083,7 @@
             <w:noProof/>
             <w:webHidden/>
           </w:rPr>
-          <w:instrText xml:space="preserve"> PAGEREF _Toc188113462 \h </w:instrText>
+          <w:instrText xml:space="preserve"> PAGEREF _Toc193793817 \h </w:instrText>
         </w:r>
         <w:r>
           <w:rPr>
@@ -1127,7 +1127,7 @@
           <w14:ligatures w14:val="standardContextual"/>
         </w:rPr>
       </w:pPr>
-      <w:hyperlink w:anchor="_Toc188113463" w:history="1">
+      <w:hyperlink w:anchor="_Toc193793818" w:history="1">
         <w:r>
           <w:rPr>
             <w:rStyle w:val="Hyperlink"/>
@@ -1171,7 +1171,7 @@
             <w:noProof/>
             <w:webHidden/>
           </w:rPr>
-          <w:instrText xml:space="preserve"> PAGEREF _Toc188113463 \h </w:instrText>
+          <w:instrText xml:space="preserve"> PAGEREF _Toc193793818 \h </w:instrText>
         </w:r>
         <w:r>
           <w:rPr>
@@ -1215,7 +1215,7 @@
           <w14:ligatures w14:val="standardContextual"/>
         </w:rPr>
       </w:pPr>
-      <w:hyperlink w:anchor="_Toc188113464" w:history="1">
+      <w:hyperlink w:anchor="_Toc193793819" w:history="1">
         <w:r>
           <w:rPr>
             <w:rStyle w:val="Hyperlink"/>
@@ -1259,7 +1259,7 @@
             <w:noProof/>
             <w:webHidden/>
           </w:rPr>
-          <w:instrText xml:space="preserve"> PAGEREF _Toc188113464 \h </w:instrText>
+          <w:instrText xml:space="preserve"> PAGEREF _Toc193793819 \h </w:instrText>
         </w:r>
         <w:r>
           <w:rPr>
@@ -1303,7 +1303,7 @@
           <w14:ligatures w14:val="standardContextual"/>
         </w:rPr>
       </w:pPr>
-      <w:hyperlink w:anchor="_Toc188113465" w:history="1">
+      <w:hyperlink w:anchor="_Toc193793820" w:history="1">
         <w:r>
           <w:rPr>
             <w:rStyle w:val="Hyperlink"/>
@@ -1347,7 +1347,7 @@
             <w:noProof/>
             <w:webHidden/>
           </w:rPr>
-          <w:instrText xml:space="preserve"> PAGEREF _Toc188113465 \h </w:instrText>
+          <w:instrText xml:space="preserve"> PAGEREF _Toc193793820 \h </w:instrText>
         </w:r>
         <w:r>
           <w:rPr>
@@ -1367,7 +1367,7 @@
             <w:noProof/>
             <w:webHidden/>
           </w:rPr>
-          <w:t>6</w:t>
+          <w:t>7</w:t>
         </w:r>
         <w:r>
           <w:rPr>
@@ -1391,7 +1391,7 @@
           <w14:ligatures w14:val="standardContextual"/>
         </w:rPr>
       </w:pPr>
-      <w:hyperlink w:anchor="_Toc188113466" w:history="1">
+      <w:hyperlink w:anchor="_Toc193793821" w:history="1">
         <w:r>
           <w:rPr>
             <w:rStyle w:val="Hyperlink"/>
@@ -1435,7 +1435,7 @@
             <w:noProof/>
             <w:webHidden/>
           </w:rPr>
-          <w:instrText xml:space="preserve"> PAGEREF _Toc188113466 \h </w:instrText>
+          <w:instrText xml:space="preserve"> PAGEREF _Toc193793821 \h </w:instrText>
         </w:r>
         <w:r>
           <w:rPr>
@@ -1479,7 +1479,7 @@
           <w14:ligatures w14:val="standardContextual"/>
         </w:rPr>
       </w:pPr>
-      <w:hyperlink w:anchor="_Toc188113467" w:history="1">
+      <w:hyperlink w:anchor="_Toc193793822" w:history="1">
         <w:r>
           <w:rPr>
             <w:rStyle w:val="Hyperlink"/>
@@ -1523,7 +1523,7 @@
             <w:noProof/>
             <w:webHidden/>
           </w:rPr>
-          <w:instrText xml:space="preserve"> PAGEREF _Toc188113467 \h </w:instrText>
+          <w:instrText xml:space="preserve"> PAGEREF _Toc193793822 \h </w:instrText>
         </w:r>
         <w:r>
           <w:rPr>
@@ -1567,7 +1567,7 @@
           <w14:ligatures w14:val="standardContextual"/>
         </w:rPr>
       </w:pPr>
-      <w:hyperlink w:anchor="_Toc188113468" w:history="1">
+      <w:hyperlink w:anchor="_Toc193793823" w:history="1">
         <w:r>
           <w:rPr>
             <w:rStyle w:val="Hyperlink"/>
@@ -1611,7 +1611,7 @@
             <w:noProof/>
             <w:webHidden/>
           </w:rPr>
-          <w:instrText xml:space="preserve"> PAGEREF _Toc188113468 \h </w:instrText>
+          <w:instrText xml:space="preserve"> PAGEREF _Toc193793823 \h </w:instrText>
         </w:r>
         <w:r>
           <w:rPr>
@@ -1655,7 +1655,7 @@
           <w14:ligatures w14:val="standardContextual"/>
         </w:rPr>
       </w:pPr>
-      <w:hyperlink w:anchor="_Toc188113469" w:history="1">
+      <w:hyperlink w:anchor="_Toc193793824" w:history="1">
         <w:r>
           <w:rPr>
             <w:rStyle w:val="Hyperlink"/>
@@ -1699,7 +1699,7 @@
             <w:noProof/>
             <w:webHidden/>
           </w:rPr>
-          <w:instrText xml:space="preserve"> PAGEREF _Toc188113469 \h </w:instrText>
+          <w:instrText xml:space="preserve"> PAGEREF _Toc193793824 \h </w:instrText>
         </w:r>
         <w:r>
           <w:rPr>
@@ -1720,6 +1720,94 @@
             <w:webHidden/>
           </w:rPr>
           <w:t>9</w:t>
+        </w:r>
+        <w:r>
+          <w:rPr>
+            <w:noProof/>
+            <w:webHidden/>
+          </w:rPr>
+          <w:fldChar w:fldCharType="end"/>
+        </w:r>
+      </w:hyperlink>
+    </w:p>
+    <w:p>
+      <w:pPr>
+        <w:pStyle w:val="Sumrio1"/>
+        <w:tabs>
+          <w:tab w:val="left" w:pos="480"/>
+          <w:tab w:val="right" w:leader="dot" w:pos="9350"/>
+        </w:tabs>
+        <w:rPr>
+          <w:rFonts w:asciiTheme="minorHAnsi" w:eastAsiaTheme="minorEastAsia" w:hAnsiTheme="minorHAnsi" w:cstheme="minorBidi"/>
+          <w:noProof/>
+          <w14:ligatures w14:val="standardContextual"/>
+        </w:rPr>
+      </w:pPr>
+      <w:hyperlink w:anchor="_Toc193793825" w:history="1">
+        <w:r>
+          <w:rPr>
+            <w:rStyle w:val="Hyperlink"/>
+            <w:rFonts w:ascii="Arial" w:hAnsi="Arial"/>
+            <w:noProof/>
+          </w:rPr>
+          <w:t>3.</w:t>
+        </w:r>
+        <w:r>
+          <w:rPr>
+            <w:rFonts w:asciiTheme="minorHAnsi" w:eastAsiaTheme="minorEastAsia" w:hAnsiTheme="minorHAnsi" w:cstheme="minorBidi"/>
+            <w:noProof/>
+            <w14:ligatures w14:val="standardContextual"/>
+          </w:rPr>
+          <w:tab/>
+        </w:r>
+        <w:r>
+          <w:rPr>
+            <w:rStyle w:val="Hyperlink"/>
+            <w:rFonts w:ascii="Arial" w:hAnsi="Arial" w:cs="Arial"/>
+            <w:noProof/>
+          </w:rPr>
+          <w:t>Conclusão e próximos passos</w:t>
+        </w:r>
+        <w:r>
+          <w:rPr>
+            <w:noProof/>
+            <w:webHidden/>
+          </w:rPr>
+          <w:tab/>
+        </w:r>
+        <w:r>
+          <w:rPr>
+            <w:noProof/>
+            <w:webHidden/>
+          </w:rPr>
+          <w:fldChar w:fldCharType="begin"/>
+        </w:r>
+        <w:r>
+          <w:rPr>
+            <w:noProof/>
+            <w:webHidden/>
+          </w:rPr>
+          <w:instrText xml:space="preserve"> PAGEREF _Toc193793825 \h </w:instrText>
+        </w:r>
+        <w:r>
+          <w:rPr>
+            <w:noProof/>
+            <w:webHidden/>
+          </w:rPr>
+        </w:r>
+        <w:r>
+          <w:rPr>
+            <w:noProof/>
+            <w:webHidden/>
+          </w:rPr>
+          <w:fldChar w:fldCharType="separate"/>
+        </w:r>
+        <w:r>
+          <w:rPr>
+            <w:noProof/>
+            <w:webHidden/>
+          </w:rPr>
+          <w:t>10</w:t>
         </w:r>
         <w:r>
           <w:rPr>
@@ -1743,14 +1831,14 @@
           <w14:ligatures w14:val="standardContextual"/>
         </w:rPr>
       </w:pPr>
-      <w:hyperlink w:anchor="_Toc188113470" w:history="1">
+      <w:hyperlink w:anchor="_Toc193793826" w:history="1">
         <w:r>
           <w:rPr>
             <w:rStyle w:val="Hyperlink"/>
             <w:rFonts w:ascii="Arial" w:hAnsi="Arial"/>
             <w:noProof/>
           </w:rPr>
-          <w:t>2.4.</w:t>
+          <w:t>3.1.</w:t>
         </w:r>
         <w:r>
           <w:rPr>
@@ -1766,7 +1854,7 @@
             <w:rFonts w:ascii="Arial" w:hAnsi="Arial" w:cs="Arial"/>
             <w:noProof/>
           </w:rPr>
-          <w:t>Macrofluxo da solução</w:t>
+          <w:t>Deploy em produção</w:t>
         </w:r>
         <w:r>
           <w:rPr>
@@ -1787,95 +1875,7 @@
             <w:noProof/>
             <w:webHidden/>
           </w:rPr>
-          <w:instrText xml:space="preserve"> PAGEREF _Toc188113470 \h </w:instrText>
-        </w:r>
-        <w:r>
-          <w:rPr>
-            <w:noProof/>
-            <w:webHidden/>
-          </w:rPr>
-        </w:r>
-        <w:r>
-          <w:rPr>
-            <w:noProof/>
-            <w:webHidden/>
-          </w:rPr>
-          <w:fldChar w:fldCharType="separate"/>
-        </w:r>
-        <w:r>
-          <w:rPr>
-            <w:noProof/>
-            <w:webHidden/>
-          </w:rPr>
-          <w:t>9</w:t>
-        </w:r>
-        <w:r>
-          <w:rPr>
-            <w:noProof/>
-            <w:webHidden/>
-          </w:rPr>
-          <w:fldChar w:fldCharType="end"/>
-        </w:r>
-      </w:hyperlink>
-    </w:p>
-    <w:p>
-      <w:pPr>
-        <w:pStyle w:val="Sumrio1"/>
-        <w:tabs>
-          <w:tab w:val="left" w:pos="480"/>
-          <w:tab w:val="right" w:leader="dot" w:pos="9350"/>
-        </w:tabs>
-        <w:rPr>
-          <w:rFonts w:asciiTheme="minorHAnsi" w:eastAsiaTheme="minorEastAsia" w:hAnsiTheme="minorHAnsi" w:cstheme="minorBidi"/>
-          <w:noProof/>
-          <w14:ligatures w14:val="standardContextual"/>
-        </w:rPr>
-      </w:pPr>
-      <w:hyperlink w:anchor="_Toc188113471" w:history="1">
-        <w:r>
-          <w:rPr>
-            <w:rStyle w:val="Hyperlink"/>
-            <w:rFonts w:ascii="Arial" w:hAnsi="Arial"/>
-            <w:noProof/>
-          </w:rPr>
-          <w:t>3.</w:t>
-        </w:r>
-        <w:r>
-          <w:rPr>
-            <w:rFonts w:asciiTheme="minorHAnsi" w:eastAsiaTheme="minorEastAsia" w:hAnsiTheme="minorHAnsi" w:cstheme="minorBidi"/>
-            <w:noProof/>
-            <w14:ligatures w14:val="standardContextual"/>
-          </w:rPr>
-          <w:tab/>
-        </w:r>
-        <w:r>
-          <w:rPr>
-            <w:rStyle w:val="Hyperlink"/>
-            <w:rFonts w:ascii="Arial" w:hAnsi="Arial" w:cs="Arial"/>
-            <w:noProof/>
-          </w:rPr>
-          <w:t>Conclusão e próximos passos</w:t>
-        </w:r>
-        <w:r>
-          <w:rPr>
-            <w:noProof/>
-            <w:webHidden/>
-          </w:rPr>
-          <w:tab/>
-        </w:r>
-        <w:r>
-          <w:rPr>
-            <w:noProof/>
-            <w:webHidden/>
-          </w:rPr>
-          <w:fldChar w:fldCharType="begin"/>
-        </w:r>
-        <w:r>
-          <w:rPr>
-            <w:noProof/>
-            <w:webHidden/>
-          </w:rPr>
-          <w:instrText xml:space="preserve"> PAGEREF _Toc188113471 \h </w:instrText>
+          <w:instrText xml:space="preserve"> PAGEREF _Toc193793826 \h </w:instrText>
         </w:r>
         <w:r>
           <w:rPr>
@@ -1919,14 +1919,14 @@
           <w14:ligatures w14:val="standardContextual"/>
         </w:rPr>
       </w:pPr>
-      <w:hyperlink w:anchor="_Toc188113472" w:history="1">
+      <w:hyperlink w:anchor="_Toc193793827" w:history="1">
         <w:r>
           <w:rPr>
             <w:rStyle w:val="Hyperlink"/>
             <w:rFonts w:ascii="Arial" w:hAnsi="Arial"/>
             <w:noProof/>
           </w:rPr>
-          <w:t>3.1.</w:t>
+          <w:t>3.2.</w:t>
         </w:r>
         <w:r>
           <w:rPr>
@@ -1942,7 +1942,7 @@
             <w:rFonts w:ascii="Arial" w:hAnsi="Arial" w:cs="Arial"/>
             <w:noProof/>
           </w:rPr>
-          <w:t>Deploy em produção</w:t>
+          <w:t>Acompanhamento do estudo/modelo</w:t>
         </w:r>
         <w:r>
           <w:rPr>
@@ -1963,7 +1963,7 @@
             <w:noProof/>
             <w:webHidden/>
           </w:rPr>
-          <w:instrText xml:space="preserve"> PAGEREF _Toc188113472 \h </w:instrText>
+          <w:instrText xml:space="preserve"> PAGEREF _Toc193793827 \h </w:instrText>
         </w:r>
         <w:r>
           <w:rPr>
@@ -2007,14 +2007,14 @@
           <w14:ligatures w14:val="standardContextual"/>
         </w:rPr>
       </w:pPr>
-      <w:hyperlink w:anchor="_Toc188113473" w:history="1">
+      <w:hyperlink w:anchor="_Toc193793828" w:history="1">
         <w:r>
           <w:rPr>
             <w:rStyle w:val="Hyperlink"/>
             <w:rFonts w:ascii="Arial" w:hAnsi="Arial"/>
             <w:noProof/>
           </w:rPr>
-          <w:t>3.2.</w:t>
+          <w:t>3.3.</w:t>
         </w:r>
         <w:r>
           <w:rPr>
@@ -2030,7 +2030,7 @@
             <w:rFonts w:ascii="Arial" w:hAnsi="Arial" w:cs="Arial"/>
             <w:noProof/>
           </w:rPr>
-          <w:t>Acompanhamento do estudo/modelo</w:t>
+          <w:t>Roadmap das melhorias</w:t>
         </w:r>
         <w:r>
           <w:rPr>
@@ -2051,7 +2051,7 @@
             <w:noProof/>
             <w:webHidden/>
           </w:rPr>
-          <w:instrText xml:space="preserve"> PAGEREF _Toc188113473 \h </w:instrText>
+          <w:instrText xml:space="preserve"> PAGEREF _Toc193793828 \h </w:instrText>
         </w:r>
         <w:r>
           <w:rPr>
@@ -2095,14 +2095,14 @@
           <w14:ligatures w14:val="standardContextual"/>
         </w:rPr>
       </w:pPr>
-      <w:hyperlink w:anchor="_Toc188113474" w:history="1">
+      <w:hyperlink w:anchor="_Toc193793829" w:history="1">
         <w:r>
           <w:rPr>
             <w:rStyle w:val="Hyperlink"/>
             <w:rFonts w:ascii="Arial" w:hAnsi="Arial"/>
             <w:noProof/>
           </w:rPr>
-          <w:t>3.3.</w:t>
+          <w:t>3.4.</w:t>
         </w:r>
         <w:r>
           <w:rPr>
@@ -2118,7 +2118,7 @@
             <w:rFonts w:ascii="Arial" w:hAnsi="Arial" w:cs="Arial"/>
             <w:noProof/>
           </w:rPr>
-          <w:t>Roadmap das melhorias</w:t>
+          <w:t>Planos de ação</w:t>
         </w:r>
         <w:r>
           <w:rPr>
@@ -2139,95 +2139,7 @@
             <w:noProof/>
             <w:webHidden/>
           </w:rPr>
-          <w:instrText xml:space="preserve"> PAGEREF _Toc188113474 \h </w:instrText>
-        </w:r>
-        <w:r>
-          <w:rPr>
-            <w:noProof/>
-            <w:webHidden/>
-          </w:rPr>
-        </w:r>
-        <w:r>
-          <w:rPr>
-            <w:noProof/>
-            <w:webHidden/>
-          </w:rPr>
-          <w:fldChar w:fldCharType="separate"/>
-        </w:r>
-        <w:r>
-          <w:rPr>
-            <w:noProof/>
-            <w:webHidden/>
-          </w:rPr>
-          <w:t>10</w:t>
-        </w:r>
-        <w:r>
-          <w:rPr>
-            <w:noProof/>
-            <w:webHidden/>
-          </w:rPr>
-          <w:fldChar w:fldCharType="end"/>
-        </w:r>
-      </w:hyperlink>
-    </w:p>
-    <w:p>
-      <w:pPr>
-        <w:pStyle w:val="Sumrio2"/>
-        <w:tabs>
-          <w:tab w:val="left" w:pos="960"/>
-          <w:tab w:val="right" w:leader="dot" w:pos="9350"/>
-        </w:tabs>
-        <w:rPr>
-          <w:rFonts w:asciiTheme="minorHAnsi" w:eastAsiaTheme="minorEastAsia" w:hAnsiTheme="minorHAnsi" w:cstheme="minorBidi"/>
-          <w:noProof/>
-          <w14:ligatures w14:val="standardContextual"/>
-        </w:rPr>
-      </w:pPr>
-      <w:hyperlink w:anchor="_Toc188113475" w:history="1">
-        <w:r>
-          <w:rPr>
-            <w:rStyle w:val="Hyperlink"/>
-            <w:rFonts w:ascii="Arial" w:hAnsi="Arial"/>
-            <w:noProof/>
-          </w:rPr>
-          <w:t>3.4.</w:t>
-        </w:r>
-        <w:r>
-          <w:rPr>
-            <w:rFonts w:asciiTheme="minorHAnsi" w:eastAsiaTheme="minorEastAsia" w:hAnsiTheme="minorHAnsi" w:cstheme="minorBidi"/>
-            <w:noProof/>
-            <w14:ligatures w14:val="standardContextual"/>
-          </w:rPr>
-          <w:tab/>
-        </w:r>
-        <w:r>
-          <w:rPr>
-            <w:rStyle w:val="Hyperlink"/>
-            <w:rFonts w:ascii="Arial" w:hAnsi="Arial" w:cs="Arial"/>
-            <w:noProof/>
-          </w:rPr>
-          <w:t>Planos de ação</w:t>
-        </w:r>
-        <w:r>
-          <w:rPr>
-            <w:noProof/>
-            <w:webHidden/>
-          </w:rPr>
-          <w:tab/>
-        </w:r>
-        <w:r>
-          <w:rPr>
-            <w:noProof/>
-            <w:webHidden/>
-          </w:rPr>
-          <w:fldChar w:fldCharType="begin"/>
-        </w:r>
-        <w:r>
-          <w:rPr>
-            <w:noProof/>
-            <w:webHidden/>
-          </w:rPr>
-          <w:instrText xml:space="preserve"> PAGEREF _Toc188113475 \h </w:instrText>
+          <w:instrText xml:space="preserve"> PAGEREF _Toc193793829 \h </w:instrText>
         </w:r>
         <w:r>
           <w:rPr>
@@ -2295,7 +2207,7 @@
         <w:lastRenderedPageBreak/>
         <w:t xml:space="preserve"> </w:t>
       </w:r>
-      <w:bookmarkStart w:id="0" w:name="_Toc188113455"/>
+      <w:bookmarkStart w:id="0" w:name="_Toc193793810"/>
       <w:r>
         <w:rPr>
           <w:rFonts w:ascii="Arial" w:hAnsi="Arial" w:cs="Arial"/>
@@ -2334,7 +2246,7 @@
         </w:rPr>
         <w:t xml:space="preserve"> </w:t>
       </w:r>
-      <w:bookmarkStart w:id="1" w:name="_Toc188113456"/>
+      <w:bookmarkStart w:id="1" w:name="_Toc193793811"/>
       <w:r>
         <w:rPr>
           <w:rFonts w:ascii="Arial" w:hAnsi="Arial" w:cs="Arial"/>
@@ -2424,7 +2336,7 @@
         </w:rPr>
         <w:t xml:space="preserve"> </w:t>
       </w:r>
-      <w:bookmarkStart w:id="2" w:name="_Toc188113457"/>
+      <w:bookmarkStart w:id="2" w:name="_Toc193793812"/>
       <w:r>
         <w:rPr>
           <w:rFonts w:ascii="Arial" w:hAnsi="Arial" w:cs="Arial"/>
@@ -3048,6 +2960,406 @@
           </w:p>
         </w:tc>
       </w:tr>
+      <w:tr>
+        <w:tc>
+          <w:tcPr>
+            <w:cnfStyle w:val="001000000000" w:firstRow="0" w:lastRow="0" w:firstColumn="1" w:lastColumn="0" w:oddVBand="0" w:evenVBand="0" w:oddHBand="0" w:evenHBand="0" w:firstRowFirstColumn="0" w:firstRowLastColumn="0" w:lastRowFirstColumn="0" w:lastRowLastColumn="0"/>
+            <w:tcW w:w="1175" w:type="dxa"/>
+          </w:tcPr>
+          <w:p>
+            <w:pPr>
+              <w:jc w:val="center"/>
+              <w:rPr>
+                <w:rFonts w:ascii="Arial" w:hAnsi="Arial" w:cs="Arial"/>
+              </w:rPr>
+            </w:pPr>
+            <w:r>
+              <w:rPr>
+                <w:rFonts w:ascii="Arial" w:hAnsi="Arial" w:cs="Arial"/>
+              </w:rPr>
+              <w:t>V 1.</w:t>
+            </w:r>
+            <w:r>
+              <w:rPr>
+                <w:rFonts w:ascii="Arial" w:hAnsi="Arial" w:cs="Arial"/>
+              </w:rPr>
+              <w:t>2</w:t>
+            </w:r>
+            <w:r>
+              <w:rPr>
+                <w:rFonts w:ascii="Arial" w:hAnsi="Arial" w:cs="Arial"/>
+              </w:rPr>
+              <w:t>.</w:t>
+            </w:r>
+            <w:r>
+              <w:rPr>
+                <w:rFonts w:ascii="Arial" w:hAnsi="Arial" w:cs="Arial"/>
+              </w:rPr>
+              <w:t>0</w:t>
+            </w:r>
+          </w:p>
+        </w:tc>
+        <w:tc>
+          <w:tcPr>
+            <w:tcW w:w="1418" w:type="dxa"/>
+          </w:tcPr>
+          <w:p>
+            <w:pPr>
+              <w:jc w:val="center"/>
+              <w:cnfStyle w:val="000000000000" w:firstRow="0" w:lastRow="0" w:firstColumn="0" w:lastColumn="0" w:oddVBand="0" w:evenVBand="0" w:oddHBand="0" w:evenHBand="0" w:firstRowFirstColumn="0" w:firstRowLastColumn="0" w:lastRowFirstColumn="0" w:lastRowLastColumn="0"/>
+              <w:rPr>
+                <w:rFonts w:ascii="Arial" w:hAnsi="Arial" w:cs="Arial"/>
+              </w:rPr>
+            </w:pPr>
+            <w:r>
+              <w:rPr>
+                <w:rFonts w:ascii="Arial" w:hAnsi="Arial" w:cs="Arial"/>
+              </w:rPr>
+              <w:t>1</w:t>
+            </w:r>
+            <w:r>
+              <w:rPr>
+                <w:rFonts w:ascii="Arial" w:hAnsi="Arial" w:cs="Arial"/>
+              </w:rPr>
+              <w:t>3</w:t>
+            </w:r>
+            <w:r>
+              <w:rPr>
+                <w:rFonts w:ascii="Arial" w:hAnsi="Arial" w:cs="Arial"/>
+              </w:rPr>
+              <w:t>/0</w:t>
+            </w:r>
+            <w:r>
+              <w:rPr>
+                <w:rFonts w:ascii="Arial" w:hAnsi="Arial" w:cs="Arial"/>
+              </w:rPr>
+              <w:t>2</w:t>
+            </w:r>
+            <w:r>
+              <w:rPr>
+                <w:rFonts w:ascii="Arial" w:hAnsi="Arial" w:cs="Arial"/>
+              </w:rPr>
+              <w:t>/2025</w:t>
+            </w:r>
+          </w:p>
+        </w:tc>
+        <w:tc>
+          <w:tcPr>
+            <w:tcW w:w="1944" w:type="dxa"/>
+          </w:tcPr>
+          <w:p>
+            <w:pPr>
+              <w:jc w:val="center"/>
+              <w:cnfStyle w:val="000000000000" w:firstRow="0" w:lastRow="0" w:firstColumn="0" w:lastColumn="0" w:oddVBand="0" w:evenVBand="0" w:oddHBand="0" w:evenHBand="0" w:firstRowFirstColumn="0" w:firstRowLastColumn="0" w:lastRowFirstColumn="0" w:lastRowLastColumn="0"/>
+              <w:rPr>
+                <w:rFonts w:ascii="Arial" w:hAnsi="Arial" w:cs="Arial"/>
+              </w:rPr>
+            </w:pPr>
+            <w:r>
+              <w:rPr>
+                <w:rFonts w:ascii="Arial" w:hAnsi="Arial" w:cs="Arial"/>
+              </w:rPr>
+              <w:t>Deyved Antonio</w:t>
+            </w:r>
+          </w:p>
+        </w:tc>
+        <w:tc>
+          <w:tcPr>
+            <w:tcW w:w="4813" w:type="dxa"/>
+          </w:tcPr>
+          <w:p>
+            <w:pPr>
+              <w:jc w:val="center"/>
+              <w:cnfStyle w:val="000000000000" w:firstRow="0" w:lastRow="0" w:firstColumn="0" w:lastColumn="0" w:oddVBand="0" w:evenVBand="0" w:oddHBand="0" w:evenHBand="0" w:firstRowFirstColumn="0" w:firstRowLastColumn="0" w:lastRowFirstColumn="0" w:lastRowLastColumn="0"/>
+              <w:rPr>
+                <w:rFonts w:ascii="Arial" w:hAnsi="Arial" w:cs="Arial"/>
+              </w:rPr>
+            </w:pPr>
+            <w:r>
+              <w:rPr>
+                <w:rFonts w:ascii="Arial" w:hAnsi="Arial" w:cs="Arial"/>
+              </w:rPr>
+              <w:t>Início das análises</w:t>
+            </w:r>
+            <w:r>
+              <w:rPr>
+                <w:rFonts w:ascii="Arial" w:hAnsi="Arial" w:cs="Arial"/>
+              </w:rPr>
+              <w:t xml:space="preserve"> bivariadas</w:t>
+            </w:r>
+            <w:r>
+              <w:rPr>
+                <w:rFonts w:ascii="Arial" w:hAnsi="Arial" w:cs="Arial"/>
+              </w:rPr>
+              <w:t>;</w:t>
+            </w:r>
+          </w:p>
+        </w:tc>
+      </w:tr>
+      <w:tr>
+        <w:trPr>
+          <w:cnfStyle w:val="000000100000" w:firstRow="0" w:lastRow="0" w:firstColumn="0" w:lastColumn="0" w:oddVBand="0" w:evenVBand="0" w:oddHBand="1" w:evenHBand="0" w:firstRowFirstColumn="0" w:firstRowLastColumn="0" w:lastRowFirstColumn="0" w:lastRowLastColumn="0"/>
+        </w:trPr>
+        <w:tc>
+          <w:tcPr>
+            <w:cnfStyle w:val="001000000000" w:firstRow="0" w:lastRow="0" w:firstColumn="1" w:lastColumn="0" w:oddVBand="0" w:evenVBand="0" w:oddHBand="0" w:evenHBand="0" w:firstRowFirstColumn="0" w:firstRowLastColumn="0" w:lastRowFirstColumn="0" w:lastRowLastColumn="0"/>
+            <w:tcW w:w="1175" w:type="dxa"/>
+          </w:tcPr>
+          <w:p>
+            <w:pPr>
+              <w:jc w:val="center"/>
+              <w:rPr>
+                <w:rFonts w:ascii="Arial" w:hAnsi="Arial" w:cs="Arial"/>
+              </w:rPr>
+            </w:pPr>
+            <w:r>
+              <w:rPr>
+                <w:rFonts w:ascii="Arial" w:hAnsi="Arial" w:cs="Arial"/>
+              </w:rPr>
+              <w:t>V 1.</w:t>
+            </w:r>
+            <w:r>
+              <w:rPr>
+                <w:rFonts w:ascii="Arial" w:hAnsi="Arial" w:cs="Arial"/>
+              </w:rPr>
+              <w:t>2</w:t>
+            </w:r>
+            <w:r>
+              <w:rPr>
+                <w:rFonts w:ascii="Arial" w:hAnsi="Arial" w:cs="Arial"/>
+              </w:rPr>
+              <w:t>.</w:t>
+            </w:r>
+            <w:r>
+              <w:rPr>
+                <w:rFonts w:ascii="Arial" w:hAnsi="Arial" w:cs="Arial"/>
+              </w:rPr>
+              <w:t>1</w:t>
+            </w:r>
+          </w:p>
+        </w:tc>
+        <w:tc>
+          <w:tcPr>
+            <w:tcW w:w="1418" w:type="dxa"/>
+          </w:tcPr>
+          <w:p>
+            <w:pPr>
+              <w:jc w:val="center"/>
+              <w:cnfStyle w:val="000000100000" w:firstRow="0" w:lastRow="0" w:firstColumn="0" w:lastColumn="0" w:oddVBand="0" w:evenVBand="0" w:oddHBand="1" w:evenHBand="0" w:firstRowFirstColumn="0" w:firstRowLastColumn="0" w:lastRowFirstColumn="0" w:lastRowLastColumn="0"/>
+              <w:rPr>
+                <w:rFonts w:ascii="Arial" w:hAnsi="Arial" w:cs="Arial"/>
+              </w:rPr>
+            </w:pPr>
+            <w:r>
+              <w:rPr>
+                <w:rFonts w:ascii="Arial" w:hAnsi="Arial" w:cs="Arial"/>
+              </w:rPr>
+              <w:t>1</w:t>
+            </w:r>
+            <w:r>
+              <w:rPr>
+                <w:rFonts w:ascii="Arial" w:hAnsi="Arial" w:cs="Arial"/>
+              </w:rPr>
+              <w:t>6</w:t>
+            </w:r>
+            <w:r>
+              <w:rPr>
+                <w:rFonts w:ascii="Arial" w:hAnsi="Arial" w:cs="Arial"/>
+              </w:rPr>
+              <w:t>/0</w:t>
+            </w:r>
+            <w:r>
+              <w:rPr>
+                <w:rFonts w:ascii="Arial" w:hAnsi="Arial" w:cs="Arial"/>
+              </w:rPr>
+              <w:t>2</w:t>
+            </w:r>
+            <w:r>
+              <w:rPr>
+                <w:rFonts w:ascii="Arial" w:hAnsi="Arial" w:cs="Arial"/>
+              </w:rPr>
+              <w:t>/2025</w:t>
+            </w:r>
+          </w:p>
+        </w:tc>
+        <w:tc>
+          <w:tcPr>
+            <w:tcW w:w="1944" w:type="dxa"/>
+          </w:tcPr>
+          <w:p>
+            <w:pPr>
+              <w:jc w:val="center"/>
+              <w:cnfStyle w:val="000000100000" w:firstRow="0" w:lastRow="0" w:firstColumn="0" w:lastColumn="0" w:oddVBand="0" w:evenVBand="0" w:oddHBand="1" w:evenHBand="0" w:firstRowFirstColumn="0" w:firstRowLastColumn="0" w:lastRowFirstColumn="0" w:lastRowLastColumn="0"/>
+              <w:rPr>
+                <w:rFonts w:ascii="Arial" w:hAnsi="Arial" w:cs="Arial"/>
+              </w:rPr>
+            </w:pPr>
+            <w:r>
+              <w:rPr>
+                <w:rFonts w:ascii="Arial" w:hAnsi="Arial" w:cs="Arial"/>
+              </w:rPr>
+              <w:t>Deyved Antonio</w:t>
+            </w:r>
+          </w:p>
+        </w:tc>
+        <w:tc>
+          <w:tcPr>
+            <w:tcW w:w="4813" w:type="dxa"/>
+          </w:tcPr>
+          <w:p>
+            <w:pPr>
+              <w:jc w:val="center"/>
+              <w:cnfStyle w:val="000000100000" w:firstRow="0" w:lastRow="0" w:firstColumn="0" w:lastColumn="0" w:oddVBand="0" w:evenVBand="0" w:oddHBand="1" w:evenHBand="0" w:firstRowFirstColumn="0" w:firstRowLastColumn="0" w:lastRowFirstColumn="0" w:lastRowLastColumn="0"/>
+              <w:rPr>
+                <w:rFonts w:ascii="Arial" w:hAnsi="Arial" w:cs="Arial"/>
+              </w:rPr>
+            </w:pPr>
+            <w:r>
+              <w:rPr>
+                <w:rFonts w:ascii="Arial" w:hAnsi="Arial" w:cs="Arial"/>
+              </w:rPr>
+              <w:t>Fim</w:t>
+            </w:r>
+            <w:r>
+              <w:rPr>
+                <w:rFonts w:ascii="Arial" w:hAnsi="Arial" w:cs="Arial"/>
+              </w:rPr>
+              <w:t xml:space="preserve"> das análises</w:t>
+            </w:r>
+            <w:r>
+              <w:rPr>
+                <w:rFonts w:ascii="Arial" w:hAnsi="Arial" w:cs="Arial"/>
+              </w:rPr>
+              <w:t xml:space="preserve"> bivariadas</w:t>
+            </w:r>
+            <w:r>
+              <w:rPr>
+                <w:rFonts w:ascii="Arial" w:hAnsi="Arial" w:cs="Arial"/>
+              </w:rPr>
+              <w:t>;</w:t>
+            </w:r>
+          </w:p>
+        </w:tc>
+      </w:tr>
+      <w:tr>
+        <w:tc>
+          <w:tcPr>
+            <w:cnfStyle w:val="001000000000" w:firstRow="0" w:lastRow="0" w:firstColumn="1" w:lastColumn="0" w:oddVBand="0" w:evenVBand="0" w:oddHBand="0" w:evenHBand="0" w:firstRowFirstColumn="0" w:firstRowLastColumn="0" w:lastRowFirstColumn="0" w:lastRowLastColumn="0"/>
+            <w:tcW w:w="1175" w:type="dxa"/>
+          </w:tcPr>
+          <w:p>
+            <w:pPr>
+              <w:jc w:val="center"/>
+              <w:rPr>
+                <w:rFonts w:ascii="Arial" w:hAnsi="Arial" w:cs="Arial"/>
+              </w:rPr>
+            </w:pPr>
+            <w:r>
+              <w:rPr>
+                <w:rFonts w:ascii="Arial" w:hAnsi="Arial" w:cs="Arial"/>
+              </w:rPr>
+              <w:t>V 1.</w:t>
+            </w:r>
+            <w:r>
+              <w:rPr>
+                <w:rFonts w:ascii="Arial" w:hAnsi="Arial" w:cs="Arial"/>
+              </w:rPr>
+              <w:t>2</w:t>
+            </w:r>
+            <w:r>
+              <w:rPr>
+                <w:rFonts w:ascii="Arial" w:hAnsi="Arial" w:cs="Arial"/>
+              </w:rPr>
+              <w:t>.</w:t>
+            </w:r>
+            <w:r>
+              <w:rPr>
+                <w:rFonts w:ascii="Arial" w:hAnsi="Arial" w:cs="Arial"/>
+              </w:rPr>
+              <w:t>3</w:t>
+            </w:r>
+          </w:p>
+        </w:tc>
+        <w:tc>
+          <w:tcPr>
+            <w:tcW w:w="1418" w:type="dxa"/>
+          </w:tcPr>
+          <w:p>
+            <w:pPr>
+              <w:jc w:val="center"/>
+              <w:cnfStyle w:val="000000000000" w:firstRow="0" w:lastRow="0" w:firstColumn="0" w:lastColumn="0" w:oddVBand="0" w:evenVBand="0" w:oddHBand="0" w:evenHBand="0" w:firstRowFirstColumn="0" w:firstRowLastColumn="0" w:lastRowFirstColumn="0" w:lastRowLastColumn="0"/>
+              <w:rPr>
+                <w:rFonts w:ascii="Arial" w:hAnsi="Arial" w:cs="Arial"/>
+              </w:rPr>
+            </w:pPr>
+            <w:r>
+              <w:rPr>
+                <w:rFonts w:ascii="Arial" w:hAnsi="Arial" w:cs="Arial"/>
+              </w:rPr>
+              <w:t>25</w:t>
+            </w:r>
+            <w:r>
+              <w:rPr>
+                <w:rFonts w:ascii="Arial" w:hAnsi="Arial" w:cs="Arial"/>
+              </w:rPr>
+              <w:t>/0</w:t>
+            </w:r>
+            <w:r>
+              <w:rPr>
+                <w:rFonts w:ascii="Arial" w:hAnsi="Arial" w:cs="Arial"/>
+              </w:rPr>
+              <w:t>3</w:t>
+            </w:r>
+            <w:r>
+              <w:rPr>
+                <w:rFonts w:ascii="Arial" w:hAnsi="Arial" w:cs="Arial"/>
+              </w:rPr>
+              <w:t>/2025</w:t>
+            </w:r>
+          </w:p>
+        </w:tc>
+        <w:tc>
+          <w:tcPr>
+            <w:tcW w:w="1944" w:type="dxa"/>
+          </w:tcPr>
+          <w:p>
+            <w:pPr>
+              <w:jc w:val="center"/>
+              <w:cnfStyle w:val="000000000000" w:firstRow="0" w:lastRow="0" w:firstColumn="0" w:lastColumn="0" w:oddVBand="0" w:evenVBand="0" w:oddHBand="0" w:evenHBand="0" w:firstRowFirstColumn="0" w:firstRowLastColumn="0" w:lastRowFirstColumn="0" w:lastRowLastColumn="0"/>
+              <w:rPr>
+                <w:rFonts w:ascii="Arial" w:hAnsi="Arial" w:cs="Arial"/>
+              </w:rPr>
+            </w:pPr>
+            <w:r>
+              <w:rPr>
+                <w:rFonts w:ascii="Arial" w:hAnsi="Arial" w:cs="Arial"/>
+              </w:rPr>
+              <w:t>Deyved Antonio</w:t>
+            </w:r>
+          </w:p>
+        </w:tc>
+        <w:tc>
+          <w:tcPr>
+            <w:tcW w:w="4813" w:type="dxa"/>
+          </w:tcPr>
+          <w:p>
+            <w:pPr>
+              <w:jc w:val="center"/>
+              <w:cnfStyle w:val="000000000000" w:firstRow="0" w:lastRow="0" w:firstColumn="0" w:lastColumn="0" w:oddVBand="0" w:evenVBand="0" w:oddHBand="0" w:evenHBand="0" w:firstRowFirstColumn="0" w:firstRowLastColumn="0" w:lastRowFirstColumn="0" w:lastRowLastColumn="0"/>
+              <w:rPr>
+                <w:rFonts w:ascii="Arial" w:hAnsi="Arial" w:cs="Arial"/>
+                <w:u w:val="single"/>
+              </w:rPr>
+            </w:pPr>
+            <w:r>
+              <w:rPr>
+                <w:rFonts w:ascii="Arial" w:hAnsi="Arial" w:cs="Arial"/>
+              </w:rPr>
+              <w:t>Escrever os tópicos de resultados obtidos;</w:t>
+            </w:r>
+          </w:p>
+        </w:tc>
+      </w:tr>
     </w:tbl>
     <w:p>
       <w:pPr>
@@ -3071,9 +3383,10 @@
         <w:rPr>
           <w:rFonts w:ascii="Arial" w:hAnsi="Arial" w:cs="Arial"/>
         </w:rPr>
+        <w:lastRenderedPageBreak/>
         <w:t xml:space="preserve">  </w:t>
       </w:r>
-      <w:bookmarkStart w:id="3" w:name="_Toc188113458"/>
+      <w:bookmarkStart w:id="3" w:name="_Toc193793813"/>
       <w:r>
         <w:rPr>
           <w:rFonts w:ascii="Arial" w:hAnsi="Arial" w:cs="Arial"/>
@@ -3120,13 +3433,14 @@
               <w:jc w:val="center"/>
               <w:rPr>
                 <w:rFonts w:ascii="Arial" w:hAnsi="Arial" w:cs="Arial"/>
-              </w:rPr>
-            </w:pPr>
-            <w:r>
-              <w:rPr>
-                <w:rFonts w:ascii="Arial" w:hAnsi="Arial" w:cs="Arial"/>
-              </w:rPr>
-              <w:lastRenderedPageBreak/>
+                <w:color w:val="262626" w:themeColor="text1" w:themeTint="D9"/>
+              </w:rPr>
+            </w:pPr>
+            <w:r>
+              <w:rPr>
+                <w:rFonts w:ascii="Arial" w:hAnsi="Arial" w:cs="Arial"/>
+                <w:color w:val="262626" w:themeColor="text1" w:themeTint="D9"/>
+              </w:rPr>
               <w:t>Papel/Atividade</w:t>
             </w:r>
           </w:p>
@@ -3141,11 +3455,13 @@
               <w:cnfStyle w:val="100000000000" w:firstRow="1" w:lastRow="0" w:firstColumn="0" w:lastColumn="0" w:oddVBand="0" w:evenVBand="0" w:oddHBand="0" w:evenHBand="0" w:firstRowFirstColumn="0" w:firstRowLastColumn="0" w:lastRowFirstColumn="0" w:lastRowLastColumn="0"/>
               <w:rPr>
                 <w:rFonts w:ascii="Arial" w:hAnsi="Arial" w:cs="Arial"/>
-              </w:rPr>
-            </w:pPr>
-            <w:r>
-              <w:rPr>
-                <w:rFonts w:ascii="Arial" w:hAnsi="Arial" w:cs="Arial"/>
+                <w:color w:val="262626" w:themeColor="text1" w:themeTint="D9"/>
+              </w:rPr>
+            </w:pPr>
+            <w:r>
+              <w:rPr>
+                <w:rFonts w:ascii="Arial" w:hAnsi="Arial" w:cs="Arial"/>
+                <w:color w:val="262626" w:themeColor="text1" w:themeTint="D9"/>
               </w:rPr>
               <w:t>Área responsável</w:t>
             </w:r>
@@ -3161,11 +3477,13 @@
               <w:cnfStyle w:val="100000000000" w:firstRow="1" w:lastRow="0" w:firstColumn="0" w:lastColumn="0" w:oddVBand="0" w:evenVBand="0" w:oddHBand="0" w:evenHBand="0" w:firstRowFirstColumn="0" w:firstRowLastColumn="0" w:lastRowFirstColumn="0" w:lastRowLastColumn="0"/>
               <w:rPr>
                 <w:rFonts w:ascii="Arial" w:hAnsi="Arial" w:cs="Arial"/>
-              </w:rPr>
-            </w:pPr>
-            <w:r>
-              <w:rPr>
-                <w:rFonts w:ascii="Arial" w:hAnsi="Arial" w:cs="Arial"/>
+                <w:color w:val="262626" w:themeColor="text1" w:themeTint="D9"/>
+              </w:rPr>
+            </w:pPr>
+            <w:r>
+              <w:rPr>
+                <w:rFonts w:ascii="Arial" w:hAnsi="Arial" w:cs="Arial"/>
+                <w:color w:val="262626" w:themeColor="text1" w:themeTint="D9"/>
               </w:rPr>
               <w:t>Ponto focal</w:t>
             </w:r>
@@ -3324,7 +3642,7 @@
         </w:rPr>
         <w:t xml:space="preserve"> </w:t>
       </w:r>
-      <w:bookmarkStart w:id="4" w:name="_Toc188113459"/>
+      <w:bookmarkStart w:id="4" w:name="_Toc193793814"/>
       <w:r>
         <w:rPr>
           <w:rFonts w:ascii="Arial" w:hAnsi="Arial" w:cs="Arial"/>
@@ -3373,11 +3691,13 @@
               <w:jc w:val="center"/>
               <w:rPr>
                 <w:rFonts w:ascii="Arial" w:hAnsi="Arial" w:cs="Arial"/>
-              </w:rPr>
-            </w:pPr>
-            <w:r>
-              <w:rPr>
-                <w:rFonts w:ascii="Arial" w:hAnsi="Arial" w:cs="Arial"/>
+                <w:color w:val="262626" w:themeColor="text1" w:themeTint="D9"/>
+              </w:rPr>
+            </w:pPr>
+            <w:r>
+              <w:rPr>
+                <w:rFonts w:ascii="Arial" w:hAnsi="Arial" w:cs="Arial"/>
+                <w:color w:val="262626" w:themeColor="text1" w:themeTint="D9"/>
               </w:rPr>
               <w:t>Base de dados</w:t>
             </w:r>
@@ -3393,11 +3713,13 @@
               <w:cnfStyle w:val="100000000000" w:firstRow="1" w:lastRow="0" w:firstColumn="0" w:lastColumn="0" w:oddVBand="0" w:evenVBand="0" w:oddHBand="0" w:evenHBand="0" w:firstRowFirstColumn="0" w:firstRowLastColumn="0" w:lastRowFirstColumn="0" w:lastRowLastColumn="0"/>
               <w:rPr>
                 <w:rFonts w:ascii="Arial" w:hAnsi="Arial" w:cs="Arial"/>
-              </w:rPr>
-            </w:pPr>
-            <w:r>
-              <w:rPr>
-                <w:rFonts w:ascii="Arial" w:hAnsi="Arial" w:cs="Arial"/>
+                <w:color w:val="262626" w:themeColor="text1" w:themeTint="D9"/>
+              </w:rPr>
+            </w:pPr>
+            <w:r>
+              <w:rPr>
+                <w:rFonts w:ascii="Arial" w:hAnsi="Arial" w:cs="Arial"/>
+                <w:color w:val="262626" w:themeColor="text1" w:themeTint="D9"/>
               </w:rPr>
               <w:t>Datas bases de referência</w:t>
             </w:r>
@@ -3413,11 +3735,13 @@
               <w:cnfStyle w:val="100000000000" w:firstRow="1" w:lastRow="0" w:firstColumn="0" w:lastColumn="0" w:oddVBand="0" w:evenVBand="0" w:oddHBand="0" w:evenHBand="0" w:firstRowFirstColumn="0" w:firstRowLastColumn="0" w:lastRowFirstColumn="0" w:lastRowLastColumn="0"/>
               <w:rPr>
                 <w:rFonts w:ascii="Arial" w:hAnsi="Arial" w:cs="Arial"/>
-              </w:rPr>
-            </w:pPr>
-            <w:r>
-              <w:rPr>
-                <w:rFonts w:ascii="Arial" w:hAnsi="Arial" w:cs="Arial"/>
+                <w:color w:val="262626" w:themeColor="text1" w:themeTint="D9"/>
+              </w:rPr>
+            </w:pPr>
+            <w:r>
+              <w:rPr>
+                <w:rFonts w:ascii="Arial" w:hAnsi="Arial" w:cs="Arial"/>
+                <w:color w:val="262626" w:themeColor="text1" w:themeTint="D9"/>
               </w:rPr>
               <w:t>Quantidade de observações</w:t>
             </w:r>
@@ -3433,11 +3757,13 @@
               <w:cnfStyle w:val="100000000000" w:firstRow="1" w:lastRow="0" w:firstColumn="0" w:lastColumn="0" w:oddVBand="0" w:evenVBand="0" w:oddHBand="0" w:evenHBand="0" w:firstRowFirstColumn="0" w:firstRowLastColumn="0" w:lastRowFirstColumn="0" w:lastRowLastColumn="0"/>
               <w:rPr>
                 <w:rFonts w:ascii="Arial" w:hAnsi="Arial" w:cs="Arial"/>
-              </w:rPr>
-            </w:pPr>
-            <w:r>
-              <w:rPr>
-                <w:rFonts w:ascii="Arial" w:hAnsi="Arial" w:cs="Arial"/>
+                <w:color w:val="262626" w:themeColor="text1" w:themeTint="D9"/>
+              </w:rPr>
+            </w:pPr>
+            <w:r>
+              <w:rPr>
+                <w:rFonts w:ascii="Arial" w:hAnsi="Arial" w:cs="Arial"/>
+                <w:color w:val="262626" w:themeColor="text1" w:themeTint="D9"/>
               </w:rPr>
               <w:t>Fonte da informação</w:t>
             </w:r>
@@ -3453,11 +3779,13 @@
               <w:cnfStyle w:val="100000000000" w:firstRow="1" w:lastRow="0" w:firstColumn="0" w:lastColumn="0" w:oddVBand="0" w:evenVBand="0" w:oddHBand="0" w:evenHBand="0" w:firstRowFirstColumn="0" w:firstRowLastColumn="0" w:lastRowFirstColumn="0" w:lastRowLastColumn="0"/>
               <w:rPr>
                 <w:rFonts w:ascii="Arial" w:hAnsi="Arial" w:cs="Arial"/>
-              </w:rPr>
-            </w:pPr>
-            <w:r>
-              <w:rPr>
-                <w:rFonts w:ascii="Arial" w:hAnsi="Arial" w:cs="Arial"/>
+                <w:color w:val="262626" w:themeColor="text1" w:themeTint="D9"/>
+              </w:rPr>
+            </w:pPr>
+            <w:r>
+              <w:rPr>
+                <w:rFonts w:ascii="Arial" w:hAnsi="Arial" w:cs="Arial"/>
+                <w:color w:val="262626" w:themeColor="text1" w:themeTint="D9"/>
               </w:rPr>
               <w:t>Responsável pela disponibilização</w:t>
             </w:r>
@@ -3594,7 +3922,7 @@
         </w:rPr>
         <w:t xml:space="preserve"> </w:t>
       </w:r>
-      <w:bookmarkStart w:id="5" w:name="_Toc188113460"/>
+      <w:bookmarkStart w:id="5" w:name="_Toc193793815"/>
       <w:r>
         <w:rPr>
           <w:rFonts w:ascii="Arial" w:hAnsi="Arial" w:cs="Arial"/>
@@ -3633,7 +3961,7 @@
         </w:rPr>
         <w:t xml:space="preserve"> </w:t>
       </w:r>
-      <w:bookmarkStart w:id="6" w:name="_Toc188113461"/>
+      <w:bookmarkStart w:id="6" w:name="_Toc193793816"/>
       <w:r>
         <w:rPr>
           <w:rFonts w:ascii="Arial" w:hAnsi="Arial" w:cs="Arial"/>
@@ -3686,7 +4014,7 @@
         </w:rPr>
         <w:t xml:space="preserve"> </w:t>
       </w:r>
-      <w:bookmarkStart w:id="7" w:name="_Toc188113462"/>
+      <w:bookmarkStart w:id="7" w:name="_Toc193793817"/>
       <w:r>
         <w:rPr>
           <w:rFonts w:ascii="Arial" w:hAnsi="Arial" w:cs="Arial"/>
@@ -3734,11 +4062,13 @@
               <w:jc w:val="center"/>
               <w:rPr>
                 <w:rFonts w:ascii="Arial" w:hAnsi="Arial" w:cs="Arial"/>
-              </w:rPr>
-            </w:pPr>
-            <w:r>
-              <w:rPr>
-                <w:rFonts w:ascii="Arial" w:hAnsi="Arial" w:cs="Arial"/>
+                <w:color w:val="262626" w:themeColor="text1" w:themeTint="D9"/>
+              </w:rPr>
+            </w:pPr>
+            <w:r>
+              <w:rPr>
+                <w:rFonts w:ascii="Arial" w:hAnsi="Arial" w:cs="Arial"/>
+                <w:color w:val="262626" w:themeColor="text1" w:themeTint="D9"/>
               </w:rPr>
               <w:t>Variável</w:t>
             </w:r>
@@ -3755,11 +4085,13 @@
               <w:cnfStyle w:val="100000000000" w:firstRow="1" w:lastRow="0" w:firstColumn="0" w:lastColumn="0" w:oddVBand="0" w:evenVBand="0" w:oddHBand="0" w:evenHBand="0" w:firstRowFirstColumn="0" w:firstRowLastColumn="0" w:lastRowFirstColumn="0" w:lastRowLastColumn="0"/>
               <w:rPr>
                 <w:rFonts w:ascii="Arial" w:hAnsi="Arial" w:cs="Arial"/>
-              </w:rPr>
-            </w:pPr>
-            <w:r>
-              <w:rPr>
-                <w:rFonts w:ascii="Arial" w:hAnsi="Arial" w:cs="Arial"/>
+                <w:color w:val="262626" w:themeColor="text1" w:themeTint="D9"/>
+              </w:rPr>
+            </w:pPr>
+            <w:r>
+              <w:rPr>
+                <w:rFonts w:ascii="Arial" w:hAnsi="Arial" w:cs="Arial"/>
+                <w:color w:val="262626" w:themeColor="text1" w:themeTint="D9"/>
               </w:rPr>
               <w:t>Tipo</w:t>
             </w:r>
@@ -3776,11 +4108,13 @@
               <w:cnfStyle w:val="100000000000" w:firstRow="1" w:lastRow="0" w:firstColumn="0" w:lastColumn="0" w:oddVBand="0" w:evenVBand="0" w:oddHBand="0" w:evenHBand="0" w:firstRowFirstColumn="0" w:firstRowLastColumn="0" w:lastRowFirstColumn="0" w:lastRowLastColumn="0"/>
               <w:rPr>
                 <w:rFonts w:ascii="Arial" w:hAnsi="Arial" w:cs="Arial"/>
-              </w:rPr>
-            </w:pPr>
-            <w:r>
-              <w:rPr>
-                <w:rFonts w:ascii="Arial" w:hAnsi="Arial" w:cs="Arial"/>
+                <w:color w:val="262626" w:themeColor="text1" w:themeTint="D9"/>
+              </w:rPr>
+            </w:pPr>
+            <w:r>
+              <w:rPr>
+                <w:rFonts w:ascii="Arial" w:hAnsi="Arial" w:cs="Arial"/>
+                <w:color w:val="262626" w:themeColor="text1" w:themeTint="D9"/>
               </w:rPr>
               <w:t>Descrição</w:t>
             </w:r>
@@ -3877,6 +4211,7 @@
                 <w:rFonts w:ascii="Arial" w:hAnsi="Arial" w:cs="Arial"/>
                 <w:color w:val="000000"/>
               </w:rPr>
+              <w:lastRenderedPageBreak/>
               <w:t>Funcionário_deixou_a_empresa</w:t>
             </w:r>
             <w:proofErr w:type="spellEnd"/>
@@ -3948,7 +4283,6 @@
                 <w:rFonts w:ascii="Arial" w:hAnsi="Arial" w:cs="Arial"/>
                 <w:color w:val="000000"/>
               </w:rPr>
-              <w:lastRenderedPageBreak/>
               <w:t>Idade</w:t>
             </w:r>
           </w:p>
@@ -4880,6 +5214,7 @@
                 <w:rFonts w:ascii="Arial" w:hAnsi="Arial" w:cs="Arial"/>
                 <w:color w:val="000000"/>
               </w:rPr>
+              <w:lastRenderedPageBreak/>
               <w:t>Horas_de_treinamento</w:t>
             </w:r>
             <w:proofErr w:type="spellEnd"/>
@@ -4961,7 +5296,6 @@
                 <w:rFonts w:ascii="Arial" w:hAnsi="Arial" w:cs="Arial"/>
                 <w:color w:val="000000"/>
               </w:rPr>
-              <w:lastRenderedPageBreak/>
               <w:t>Equilibrio_de_Vida</w:t>
             </w:r>
             <w:proofErr w:type="spellEnd"/>
@@ -5377,7 +5711,7 @@
         </w:rPr>
         <w:t xml:space="preserve"> </w:t>
       </w:r>
-      <w:bookmarkStart w:id="8" w:name="_Toc188113463"/>
+      <w:bookmarkStart w:id="8" w:name="_Toc193793818"/>
       <w:r>
         <w:rPr>
           <w:rFonts w:ascii="Arial" w:hAnsi="Arial" w:cs="Arial"/>
@@ -5410,7 +5744,7 @@
           <w:rFonts w:ascii="Arial" w:hAnsi="Arial" w:cs="Arial"/>
         </w:rPr>
       </w:pPr>
-      <w:bookmarkStart w:id="9" w:name="_Toc188113464"/>
+      <w:bookmarkStart w:id="9" w:name="_Toc193793819"/>
       <w:r>
         <w:rPr>
           <w:rFonts w:ascii="Arial" w:hAnsi="Arial" w:cs="Arial"/>
@@ -5505,11 +5839,12 @@
           <w:rFonts w:ascii="Arial" w:hAnsi="Arial" w:cs="Arial"/>
         </w:rPr>
       </w:pPr>
-      <w:bookmarkStart w:id="10" w:name="_Toc188113465"/>
-      <w:r>
-        <w:rPr>
-          <w:rFonts w:ascii="Arial" w:hAnsi="Arial" w:cs="Arial"/>
-        </w:rPr>
+      <w:bookmarkStart w:id="10" w:name="_Toc193793820"/>
+      <w:r>
+        <w:rPr>
+          <w:rFonts w:ascii="Arial" w:hAnsi="Arial" w:cs="Arial"/>
+        </w:rPr>
+        <w:lastRenderedPageBreak/>
         <w:t>Limitações</w:t>
       </w:r>
       <w:bookmarkEnd w:id="10"/>
@@ -5545,12 +5880,11 @@
           <w:rFonts w:ascii="Arial" w:hAnsi="Arial" w:cs="Arial"/>
         </w:rPr>
       </w:pPr>
-      <w:bookmarkStart w:id="11" w:name="_Toc188113466"/>
-      <w:r>
-        <w:rPr>
-          <w:rFonts w:ascii="Arial" w:hAnsi="Arial" w:cs="Arial"/>
-        </w:rPr>
-        <w:lastRenderedPageBreak/>
+      <w:bookmarkStart w:id="11" w:name="_Toc193793821"/>
+      <w:r>
+        <w:rPr>
+          <w:rFonts w:ascii="Arial" w:hAnsi="Arial" w:cs="Arial"/>
+        </w:rPr>
         <w:t>Metodologia</w:t>
       </w:r>
       <w:bookmarkEnd w:id="11"/>
@@ -5746,7 +6080,7 @@
           <w:rFonts w:ascii="Arial" w:hAnsi="Arial" w:cs="Arial"/>
         </w:rPr>
       </w:pPr>
-      <w:bookmarkStart w:id="12" w:name="_Toc188113467"/>
+      <w:bookmarkStart w:id="12" w:name="_Toc193793822"/>
       <w:r>
         <w:rPr>
           <w:rFonts w:ascii="Arial" w:hAnsi="Arial" w:cs="Arial"/>
@@ -6035,6 +6369,7 @@
           <w:rStyle w:val="Forte"/>
           <w:rFonts w:ascii="Arial" w:eastAsiaTheme="majorEastAsia" w:hAnsi="Arial" w:cs="Arial"/>
         </w:rPr>
+        <w:lastRenderedPageBreak/>
         <w:t>Mediana de salários</w:t>
       </w:r>
       <w:r>
@@ -6110,7 +6445,6 @@
           <w:rStyle w:val="Forte"/>
           <w:rFonts w:ascii="Arial" w:eastAsiaTheme="majorEastAsia" w:hAnsi="Arial" w:cs="Arial"/>
         </w:rPr>
-        <w:lastRenderedPageBreak/>
         <w:t>Aumentos salariais</w:t>
       </w:r>
       <w:r>
@@ -6337,7 +6671,7 @@
         </w:rPr>
         <w:t xml:space="preserve"> </w:t>
       </w:r>
-      <w:bookmarkStart w:id="13" w:name="_Toc188113468"/>
+      <w:bookmarkStart w:id="13" w:name="_Toc193793823"/>
       <w:r>
         <w:rPr>
           <w:rFonts w:ascii="Arial" w:hAnsi="Arial" w:cs="Arial"/>
@@ -6382,6 +6716,8 @@
       <w:r>
         <w:rPr>
           <w:rFonts w:ascii="Arial" w:hAnsi="Arial" w:cs="Arial"/>
+          <w:b/>
+          <w:bCs/>
         </w:rPr>
         <w:t xml:space="preserve">Análise </w:t>
       </w:r>
@@ -6389,6 +6725,8 @@
       <w:r>
         <w:rPr>
           <w:rFonts w:ascii="Arial" w:hAnsi="Arial" w:cs="Arial"/>
+          <w:b/>
+          <w:bCs/>
         </w:rPr>
         <w:t>Univariada</w:t>
       </w:r>
@@ -6415,8 +6753,28 @@
       <w:r>
         <w:rPr>
           <w:rFonts w:ascii="Arial" w:hAnsi="Arial" w:cs="Arial"/>
-        </w:rPr>
-        <w:t>Distribuição de Frequências: Utilizamos tabelas de frequência, gráficos e medidas para apresentar a distribuição dos dados.</w:t>
+          <w:b/>
+          <w:bCs/>
+        </w:rPr>
+        <w:t>Distribuição de Frequências</w:t>
+      </w:r>
+      <w:r>
+        <w:rPr>
+          <w:rFonts w:ascii="Arial" w:hAnsi="Arial" w:cs="Arial"/>
+        </w:rPr>
+        <w:t>: Utilizamos tabelas de frequência, gráficos e medidas para apresentar a distribuição</w:t>
+      </w:r>
+      <w:r>
+        <w:rPr>
+          <w:rFonts w:ascii="Arial" w:hAnsi="Arial" w:cs="Arial"/>
+        </w:rPr>
+        <w:t xml:space="preserve"> e localização</w:t>
+      </w:r>
+      <w:r>
+        <w:rPr>
+          <w:rFonts w:ascii="Arial" w:hAnsi="Arial" w:cs="Arial"/>
+        </w:rPr>
+        <w:t xml:space="preserve"> dos dados.</w:t>
       </w:r>
     </w:p>
     <w:p>
@@ -6455,8 +6813,22 @@
       <w:r>
         <w:rPr>
           <w:rFonts w:ascii="Arial" w:hAnsi="Arial" w:cs="Arial"/>
-        </w:rPr>
-        <w:t>Análise Bivariada: Investigamos as relações entre pares de variáveis usando testes de hipótese e correlações.</w:t>
+          <w:b/>
+          <w:bCs/>
+        </w:rPr>
+        <w:t>Análise Bivariada</w:t>
+      </w:r>
+      <w:r>
+        <w:rPr>
+          <w:rFonts w:ascii="Arial" w:hAnsi="Arial" w:cs="Arial"/>
+        </w:rPr>
+        <w:t>: Investigamos as relações entre pares de variáveis usando testes de hipótese e correlações</w:t>
+      </w:r>
+      <w:r>
+        <w:rPr>
+          <w:rFonts w:ascii="Arial" w:hAnsi="Arial" w:cs="Arial"/>
+        </w:rPr>
+        <w:t>;</w:t>
       </w:r>
     </w:p>
     <w:p>
@@ -6471,19 +6843,6 @@
           <w:rFonts w:ascii="Arial" w:hAnsi="Arial" w:cs="Arial"/>
         </w:rPr>
       </w:pPr>
-      <w:r>
-        <w:rPr>
-          <w:rFonts w:ascii="Arial" w:hAnsi="Arial" w:cs="Arial"/>
-        </w:rPr>
-        <w:t>Intervalos de Confiança e Testes de Significância: Aplicamos métodos inferenciais para generalizar os resultados da amostra para a população.</w:t>
-      </w:r>
-    </w:p>
-    <w:p>
-      <w:pPr>
-        <w:rPr>
-          <w:rFonts w:ascii="Arial" w:hAnsi="Arial" w:cs="Arial"/>
-        </w:rPr>
-      </w:pPr>
       <w:proofErr w:type="spellStart"/>
       <w:r>
         <w:rPr>
@@ -6524,7 +6883,40 @@
         <w:rPr>
           <w:rFonts w:ascii="Arial" w:hAnsi="Arial" w:cs="Arial"/>
         </w:rPr>
-        <w:t>:</w:t>
+        <w:t xml:space="preserve">: </w:t>
+      </w:r>
+      <w:r>
+        <w:rPr>
+          <w:rFonts w:ascii="Arial" w:hAnsi="Arial" w:cs="Arial"/>
+        </w:rPr>
+        <w:t>Utilizamos a medida de associação para descobrir o poder de separação das variáveis qualitativas;</w:t>
+      </w:r>
+    </w:p>
+    <w:p>
+      <w:pPr>
+        <w:pStyle w:val="PargrafodaLista"/>
+        <w:numPr>
+          <w:ilvl w:val="0"/>
+          <w:numId w:val="10"/>
+        </w:numPr>
+        <w:ind w:left="709"/>
+        <w:rPr>
+          <w:rFonts w:ascii="Arial" w:hAnsi="Arial" w:cs="Arial"/>
+        </w:rPr>
+      </w:pPr>
+      <w:r>
+        <w:rPr>
+          <w:rFonts w:ascii="Arial" w:hAnsi="Arial" w:cs="Arial"/>
+          <w:b/>
+          <w:bCs/>
+        </w:rPr>
+        <w:t>Coeficiente de Determinação (R²)</w:t>
+      </w:r>
+      <w:r>
+        <w:rPr>
+          <w:rFonts w:ascii="Arial" w:hAnsi="Arial" w:cs="Arial"/>
+        </w:rPr>
+        <w:t>: Medimos a associação entre as variáveis qualitativas e quantitativas.</w:t>
       </w:r>
     </w:p>
     <w:p>
@@ -6545,12 +6937,6 @@
         <w:rPr>
           <w:rFonts w:ascii="Arial" w:hAnsi="Arial" w:cs="Arial"/>
         </w:rPr>
-        <w:t>Análise Preditiva: Usamos IV para avaliar a importância das variáveis preditoras na construção de modelos.</w:t>
-      </w:r>
-      <w:r>
-        <w:rPr>
-          <w:rFonts w:ascii="Arial" w:hAnsi="Arial" w:cs="Arial"/>
-        </w:rPr>
         <w:br w:type="page"/>
       </w:r>
     </w:p>
@@ -6572,7 +6958,7 @@
         <w:lastRenderedPageBreak/>
         <w:t xml:space="preserve"> </w:t>
       </w:r>
-      <w:bookmarkStart w:id="14" w:name="_Toc188113469"/>
+      <w:bookmarkStart w:id="14" w:name="_Toc193793824"/>
       <w:r>
         <w:rPr>
           <w:rFonts w:ascii="Arial" w:hAnsi="Arial" w:cs="Arial"/>
@@ -6580,6 +6966,334 @@
         <w:t>Resultados obtidos</w:t>
       </w:r>
       <w:bookmarkEnd w:id="14"/>
+    </w:p>
+    <w:p>
+      <w:pPr>
+        <w:rPr>
+          <w:rFonts w:ascii="Arial" w:hAnsi="Arial" w:cs="Arial"/>
+        </w:rPr>
+      </w:pPr>
+      <w:r>
+        <w:rPr>
+          <w:rFonts w:ascii="Arial" w:hAnsi="Arial" w:cs="Arial"/>
+        </w:rPr>
+        <w:t>Para usar a técnica do IV foi necessário transformar uma variável quantitativa</w:t>
+      </w:r>
+      <w:r>
+        <w:rPr>
+          <w:rFonts w:ascii="Arial" w:hAnsi="Arial" w:cs="Arial"/>
+        </w:rPr>
+        <w:t xml:space="preserve"> (salário)</w:t>
+      </w:r>
+      <w:r>
+        <w:rPr>
+          <w:rFonts w:ascii="Arial" w:hAnsi="Arial" w:cs="Arial"/>
+        </w:rPr>
+        <w:t xml:space="preserve"> em uma qualitativa</w:t>
+      </w:r>
+      <w:r>
+        <w:rPr>
+          <w:rFonts w:ascii="Arial" w:hAnsi="Arial" w:cs="Arial"/>
+        </w:rPr>
+        <w:t xml:space="preserve"> (faixa de salários) conforme mostrado na figura </w:t>
+      </w:r>
+      <w:r>
+        <w:rPr>
+          <w:rFonts w:ascii="Arial" w:hAnsi="Arial" w:cs="Arial"/>
+        </w:rPr>
+        <w:t>1</w:t>
+      </w:r>
+      <w:r>
+        <w:rPr>
+          <w:rFonts w:ascii="Arial" w:hAnsi="Arial" w:cs="Arial"/>
+        </w:rPr>
+        <w:t>.</w:t>
+      </w:r>
+    </w:p>
+    <w:p>
+      <w:pPr>
+        <w:rPr>
+          <w:rFonts w:ascii="Arial" w:hAnsi="Arial" w:cs="Arial"/>
+        </w:rPr>
+      </w:pPr>
+      <w:r>
+        <w:rPr>
+          <w:noProof/>
+        </w:rPr>
+        <w:drawing>
+          <wp:inline distT="0" distB="0" distL="0" distR="0" wp14:anchorId="0A758699" wp14:editId="370F75F2">
+            <wp:extent cx="5943600" cy="1255395"/>
+            <wp:effectExtent l="0" t="0" r="0" b="1905"/>
+            <wp:docPr id="1365945070" name="Imagem 1" descr="Interface gráfica do usuário&#10;&#10;O conteúdo gerado por IA pode estar incorreto."/>
+            <wp:cNvGraphicFramePr>
+              <a:graphicFrameLocks xmlns:a="http://schemas.openxmlformats.org/drawingml/2006/main" noChangeAspect="1"/>
+            </wp:cNvGraphicFramePr>
+            <a:graphic xmlns:a="http://schemas.openxmlformats.org/drawingml/2006/main">
+              <a:graphicData uri="http://schemas.openxmlformats.org/drawingml/2006/picture">
+                <pic:pic xmlns:pic="http://schemas.openxmlformats.org/drawingml/2006/picture">
+                  <pic:nvPicPr>
+                    <pic:cNvPr id="1365945070" name="Imagem 1" descr="Interface gráfica do usuário&#10;&#10;O conteúdo gerado por IA pode estar incorreto."/>
+                    <pic:cNvPicPr/>
+                  </pic:nvPicPr>
+                  <pic:blipFill>
+                    <a:blip r:embed="rId8"/>
+                    <a:stretch>
+                      <a:fillRect/>
+                    </a:stretch>
+                  </pic:blipFill>
+                  <pic:spPr>
+                    <a:xfrm>
+                      <a:off x="0" y="0"/>
+                      <a:ext cx="5943600" cy="1255395"/>
+                    </a:xfrm>
+                    <a:prstGeom prst="rect">
+                      <a:avLst/>
+                    </a:prstGeom>
+                  </pic:spPr>
+                </pic:pic>
+              </a:graphicData>
+            </a:graphic>
+          </wp:inline>
+        </w:drawing>
+      </w:r>
+    </w:p>
+    <w:p>
+      <w:pPr>
+        <w:jc w:val="center"/>
+        <w:rPr>
+          <w:rFonts w:ascii="Arial" w:hAnsi="Arial" w:cs="Arial"/>
+        </w:rPr>
+      </w:pPr>
+      <w:r>
+        <w:rPr>
+          <w:rFonts w:ascii="Arial" w:hAnsi="Arial" w:cs="Arial"/>
+        </w:rPr>
+        <w:t xml:space="preserve">Figura </w:t>
+      </w:r>
+      <w:r>
+        <w:rPr>
+          <w:rFonts w:ascii="Arial" w:hAnsi="Arial" w:cs="Arial"/>
+        </w:rPr>
+        <w:t>1</w:t>
+      </w:r>
+      <w:r>
+        <w:rPr>
+          <w:rFonts w:ascii="Arial" w:hAnsi="Arial" w:cs="Arial"/>
+        </w:rPr>
+        <w:t>: Cálculo de IVs</w:t>
+      </w:r>
+      <w:r>
+        <w:rPr>
+          <w:rFonts w:ascii="Arial" w:hAnsi="Arial" w:cs="Arial"/>
+        </w:rPr>
+        <w:t xml:space="preserve"> da variável salário</w:t>
+      </w:r>
+    </w:p>
+    <w:p>
+      <w:pPr>
+        <w:rPr>
+          <w:rFonts w:ascii="Arial" w:hAnsi="Arial" w:cs="Arial"/>
+        </w:rPr>
+      </w:pPr>
+      <w:r>
+        <w:rPr>
+          <w:rFonts w:ascii="Arial" w:hAnsi="Arial" w:cs="Arial"/>
+        </w:rPr>
+        <w:t xml:space="preserve">Durante as análises bivariadas foi possível perceber que a variável salário possui alguns </w:t>
+      </w:r>
+      <w:r>
+        <w:rPr>
+          <w:rFonts w:ascii="Arial" w:hAnsi="Arial" w:cs="Arial"/>
+        </w:rPr>
+        <w:t>fatos importantes como:</w:t>
+      </w:r>
+    </w:p>
+    <w:p>
+      <w:pPr>
+        <w:pStyle w:val="PargrafodaLista"/>
+        <w:numPr>
+          <w:ilvl w:val="0"/>
+          <w:numId w:val="11"/>
+        </w:numPr>
+        <w:rPr>
+          <w:rFonts w:ascii="Arial" w:hAnsi="Arial" w:cs="Arial"/>
+        </w:rPr>
+      </w:pPr>
+      <w:r>
+        <w:rPr>
+          <w:rFonts w:ascii="Arial" w:hAnsi="Arial" w:cs="Arial"/>
+        </w:rPr>
+        <w:t>Funcionários que recebem até R$ 4.008,00 tem uma probabilidade de turnover de 25,18%</w:t>
+      </w:r>
+      <w:r>
+        <w:rPr>
+          <w:rFonts w:ascii="Arial" w:hAnsi="Arial" w:cs="Arial"/>
+        </w:rPr>
+        <w:t>;</w:t>
+      </w:r>
+    </w:p>
+    <w:p>
+      <w:pPr>
+        <w:pStyle w:val="PargrafodaLista"/>
+        <w:numPr>
+          <w:ilvl w:val="0"/>
+          <w:numId w:val="11"/>
+        </w:numPr>
+        <w:rPr>
+          <w:rFonts w:ascii="Arial" w:hAnsi="Arial" w:cs="Arial"/>
+        </w:rPr>
+      </w:pPr>
+      <w:r>
+        <w:rPr>
+          <w:rFonts w:ascii="Arial" w:hAnsi="Arial" w:cs="Arial"/>
+        </w:rPr>
+        <w:t>Salário tem um poder de separação considerado como forte.</w:t>
+      </w:r>
+    </w:p>
+    <w:p>
+      <w:pPr>
+        <w:rPr>
+          <w:rFonts w:ascii="Arial" w:hAnsi="Arial" w:cs="Arial"/>
+        </w:rPr>
+      </w:pPr>
+      <w:r>
+        <w:rPr>
+          <w:rFonts w:ascii="Arial" w:hAnsi="Arial" w:cs="Arial"/>
+        </w:rPr>
+        <w:t xml:space="preserve">Com a medida de associação de </w:t>
+      </w:r>
+      <w:r>
+        <w:rPr>
+          <w:rFonts w:ascii="Arial" w:hAnsi="Arial" w:cs="Arial"/>
+        </w:rPr>
+        <w:t>IV foi possível descobrir que as variáveis salário, idade, estado civil e frequência de viagens são as que possui um poder de separação de variáveis mais altos de acordo com a tabela abaixo.</w:t>
+      </w:r>
+    </w:p>
+    <w:p>
+      <w:pPr>
+        <w:jc w:val="center"/>
+        <w:rPr>
+          <w:rFonts w:ascii="Arial" w:hAnsi="Arial" w:cs="Arial"/>
+        </w:rPr>
+      </w:pPr>
+      <w:r>
+        <w:rPr>
+          <w:rFonts w:ascii="Arial" w:hAnsi="Arial" w:cs="Arial"/>
+          <w:noProof/>
+        </w:rPr>
+        <w:drawing>
+          <wp:inline distT="0" distB="0" distL="0" distR="0" wp14:anchorId="01D85172" wp14:editId="5A8B3C6E">
+            <wp:extent cx="2438740" cy="2086266"/>
+            <wp:effectExtent l="0" t="0" r="0" b="9525"/>
+            <wp:docPr id="1805017256" name="Imagem 1" descr="Tabela de IVs&#10;"/>
+            <wp:cNvGraphicFramePr>
+              <a:graphicFrameLocks xmlns:a="http://schemas.openxmlformats.org/drawingml/2006/main" noChangeAspect="1"/>
+            </wp:cNvGraphicFramePr>
+            <a:graphic xmlns:a="http://schemas.openxmlformats.org/drawingml/2006/main">
+              <a:graphicData uri="http://schemas.openxmlformats.org/drawingml/2006/picture">
+                <pic:pic xmlns:pic="http://schemas.openxmlformats.org/drawingml/2006/picture">
+                  <pic:nvPicPr>
+                    <pic:cNvPr id="1805017256" name="Imagem 1" descr="Tabela de IVs&#10;"/>
+                    <pic:cNvPicPr/>
+                  </pic:nvPicPr>
+                  <pic:blipFill>
+                    <a:blip r:embed="rId9"/>
+                    <a:stretch>
+                      <a:fillRect/>
+                    </a:stretch>
+                  </pic:blipFill>
+                  <pic:spPr>
+                    <a:xfrm>
+                      <a:off x="0" y="0"/>
+                      <a:ext cx="2438740" cy="2086266"/>
+                    </a:xfrm>
+                    <a:prstGeom prst="rect">
+                      <a:avLst/>
+                    </a:prstGeom>
+                  </pic:spPr>
+                </pic:pic>
+              </a:graphicData>
+            </a:graphic>
+          </wp:inline>
+        </w:drawing>
+      </w:r>
+    </w:p>
+    <w:p>
+      <w:pPr>
+        <w:jc w:val="center"/>
+        <w:rPr>
+          <w:rFonts w:ascii="Arial" w:hAnsi="Arial" w:cs="Arial"/>
+        </w:rPr>
+      </w:pPr>
+      <w:r>
+        <w:rPr>
+          <w:rFonts w:ascii="Arial" w:hAnsi="Arial" w:cs="Arial"/>
+        </w:rPr>
+        <w:t xml:space="preserve">Figura </w:t>
+      </w:r>
+      <w:r>
+        <w:rPr>
+          <w:rFonts w:ascii="Arial" w:hAnsi="Arial" w:cs="Arial"/>
+        </w:rPr>
+        <w:t>2</w:t>
+      </w:r>
+      <w:r>
+        <w:rPr>
+          <w:rFonts w:ascii="Arial" w:hAnsi="Arial" w:cs="Arial"/>
+        </w:rPr>
+        <w:t>: Tabela de IV</w:t>
+      </w:r>
+    </w:p>
+    <w:p>
+      <w:pPr>
+        <w:rPr>
+          <w:rFonts w:ascii="Arial" w:hAnsi="Arial" w:cs="Arial"/>
+        </w:rPr>
+      </w:pPr>
+    </w:p>
+    <w:p>
+      <w:pPr>
+        <w:rPr>
+          <w:rFonts w:ascii="Arial" w:hAnsi="Arial" w:cs="Arial"/>
+        </w:rPr>
+      </w:pPr>
+    </w:p>
+    <w:p>
+      <w:pPr>
+        <w:rPr>
+          <w:rFonts w:ascii="Arial" w:hAnsi="Arial" w:cs="Arial"/>
+        </w:rPr>
+      </w:pPr>
+    </w:p>
+    <w:p>
+      <w:pPr>
+        <w:spacing w:after="0" w:line="240" w:lineRule="auto"/>
+        <w:jc w:val="left"/>
+        <w:rPr>
+          <w:rFonts w:ascii="Arial" w:hAnsi="Arial" w:cs="Arial"/>
+        </w:rPr>
+      </w:pPr>
+    </w:p>
+    <w:p>
+      <w:pPr>
+        <w:pStyle w:val="Ttulo1"/>
+        <w:numPr>
+          <w:ilvl w:val="0"/>
+          <w:numId w:val="1"/>
+        </w:numPr>
+        <w:rPr>
+          <w:rFonts w:ascii="Arial" w:hAnsi="Arial" w:cs="Arial"/>
+        </w:rPr>
+      </w:pPr>
+      <w:bookmarkStart w:id="15" w:name="_Toc193793825"/>
+      <w:r>
+        <w:rPr>
+          <w:rFonts w:ascii="Arial" w:hAnsi="Arial" w:cs="Arial"/>
+        </w:rPr>
+        <w:lastRenderedPageBreak/>
+        <w:t>Conclusão e próximos passos</w:t>
+      </w:r>
+      <w:bookmarkEnd w:id="15"/>
     </w:p>
     <w:p>
       <w:pPr>
@@ -6619,75 +7333,20 @@
         </w:rPr>
         <w:t xml:space="preserve"> </w:t>
       </w:r>
-      <w:bookmarkStart w:id="15" w:name="_Toc188113470"/>
-      <w:r>
-        <w:rPr>
-          <w:rFonts w:ascii="Arial" w:hAnsi="Arial" w:cs="Arial"/>
-        </w:rPr>
-        <w:t>Macrofluxo</w:t>
-      </w:r>
-      <w:r>
-        <w:rPr>
-          <w:rFonts w:ascii="Arial" w:hAnsi="Arial" w:cs="Arial"/>
-        </w:rPr>
-        <w:t xml:space="preserve"> da solução</w:t>
-      </w:r>
-      <w:bookmarkEnd w:id="15"/>
-    </w:p>
-    <w:p>
-      <w:pPr>
-        <w:rPr>
-          <w:rFonts w:ascii="Arial" w:hAnsi="Arial" w:cs="Arial"/>
-        </w:rPr>
-      </w:pPr>
-    </w:p>
-    <w:p>
-      <w:pPr>
-        <w:rPr>
-          <w:rFonts w:ascii="Arial" w:hAnsi="Arial" w:cs="Arial"/>
-        </w:rPr>
-      </w:pPr>
-    </w:p>
-    <w:p>
-      <w:pPr>
-        <w:rPr>
-          <w:rFonts w:ascii="Arial" w:hAnsi="Arial" w:cs="Arial"/>
-        </w:rPr>
-      </w:pPr>
-    </w:p>
-    <w:p>
-      <w:pPr>
-        <w:spacing w:after="0" w:line="240" w:lineRule="auto"/>
-        <w:jc w:val="left"/>
-        <w:rPr>
-          <w:rFonts w:ascii="Arial" w:hAnsi="Arial" w:cs="Arial"/>
-        </w:rPr>
-      </w:pPr>
-      <w:r>
-        <w:rPr>
-          <w:rFonts w:ascii="Arial" w:hAnsi="Arial" w:cs="Arial"/>
-        </w:rPr>
-        <w:br w:type="page"/>
-      </w:r>
-    </w:p>
-    <w:p>
-      <w:pPr>
-        <w:pStyle w:val="Ttulo1"/>
-        <w:numPr>
-          <w:ilvl w:val="0"/>
-          <w:numId w:val="1"/>
-        </w:numPr>
-        <w:rPr>
-          <w:rFonts w:ascii="Arial" w:hAnsi="Arial" w:cs="Arial"/>
-        </w:rPr>
-      </w:pPr>
-      <w:bookmarkStart w:id="16" w:name="_Toc188113471"/>
-      <w:r>
-        <w:rPr>
-          <w:rFonts w:ascii="Arial" w:hAnsi="Arial" w:cs="Arial"/>
-        </w:rPr>
-        <w:lastRenderedPageBreak/>
-        <w:t>Conclusão e próximos passos</w:t>
+      <w:bookmarkStart w:id="16" w:name="_Toc193793826"/>
+      <w:proofErr w:type="spellStart"/>
+      <w:r>
+        <w:rPr>
+          <w:rFonts w:ascii="Arial" w:hAnsi="Arial" w:cs="Arial"/>
+        </w:rPr>
+        <w:t>Deploy</w:t>
+      </w:r>
+      <w:proofErr w:type="spellEnd"/>
+      <w:r>
+        <w:rPr>
+          <w:rFonts w:ascii="Arial" w:hAnsi="Arial" w:cs="Arial"/>
+        </w:rPr>
+        <w:t xml:space="preserve"> em produção</w:t>
       </w:r>
       <w:bookmarkEnd w:id="16"/>
     </w:p>
@@ -6729,20 +7388,12 @@
         </w:rPr>
         <w:t xml:space="preserve"> </w:t>
       </w:r>
-      <w:bookmarkStart w:id="17" w:name="_Toc188113472"/>
-      <w:proofErr w:type="spellStart"/>
-      <w:r>
-        <w:rPr>
-          <w:rFonts w:ascii="Arial" w:hAnsi="Arial" w:cs="Arial"/>
-        </w:rPr>
-        <w:t>Deploy</w:t>
-      </w:r>
-      <w:proofErr w:type="spellEnd"/>
-      <w:r>
-        <w:rPr>
-          <w:rFonts w:ascii="Arial" w:hAnsi="Arial" w:cs="Arial"/>
-        </w:rPr>
-        <w:t xml:space="preserve"> em produção</w:t>
+      <w:bookmarkStart w:id="17" w:name="_Toc193793827"/>
+      <w:r>
+        <w:rPr>
+          <w:rFonts w:ascii="Arial" w:hAnsi="Arial" w:cs="Arial"/>
+        </w:rPr>
+        <w:t>Acompanhamento do estudo/modelo</w:t>
       </w:r>
       <w:bookmarkEnd w:id="17"/>
     </w:p>
@@ -6784,12 +7435,20 @@
         </w:rPr>
         <w:t xml:space="preserve"> </w:t>
       </w:r>
-      <w:bookmarkStart w:id="18" w:name="_Toc188113473"/>
-      <w:r>
-        <w:rPr>
-          <w:rFonts w:ascii="Arial" w:hAnsi="Arial" w:cs="Arial"/>
-        </w:rPr>
-        <w:t>Acompanhamento do estudo/modelo</w:t>
+      <w:bookmarkStart w:id="18" w:name="_Toc193793828"/>
+      <w:proofErr w:type="spellStart"/>
+      <w:r>
+        <w:rPr>
+          <w:rFonts w:ascii="Arial" w:hAnsi="Arial" w:cs="Arial"/>
+        </w:rPr>
+        <w:t>Roadmap</w:t>
+      </w:r>
+      <w:proofErr w:type="spellEnd"/>
+      <w:r>
+        <w:rPr>
+          <w:rFonts w:ascii="Arial" w:hAnsi="Arial" w:cs="Arial"/>
+        </w:rPr>
+        <w:t xml:space="preserve"> das melhorias</w:t>
       </w:r>
       <w:bookmarkEnd w:id="18"/>
     </w:p>
@@ -6831,69 +7490,14 @@
         </w:rPr>
         <w:t xml:space="preserve"> </w:t>
       </w:r>
-      <w:bookmarkStart w:id="19" w:name="_Toc188113474"/>
-      <w:proofErr w:type="spellStart"/>
-      <w:r>
-        <w:rPr>
-          <w:rFonts w:ascii="Arial" w:hAnsi="Arial" w:cs="Arial"/>
-        </w:rPr>
-        <w:t>Roadmap</w:t>
-      </w:r>
-      <w:proofErr w:type="spellEnd"/>
-      <w:r>
-        <w:rPr>
-          <w:rFonts w:ascii="Arial" w:hAnsi="Arial" w:cs="Arial"/>
-        </w:rPr>
-        <w:t xml:space="preserve"> das melhorias</w:t>
+      <w:bookmarkStart w:id="19" w:name="_Toc193793829"/>
+      <w:r>
+        <w:rPr>
+          <w:rFonts w:ascii="Arial" w:hAnsi="Arial" w:cs="Arial"/>
+        </w:rPr>
+        <w:t>Planos de ação</w:t>
       </w:r>
       <w:bookmarkEnd w:id="19"/>
-    </w:p>
-    <w:p>
-      <w:pPr>
-        <w:rPr>
-          <w:rFonts w:ascii="Arial" w:hAnsi="Arial" w:cs="Arial"/>
-        </w:rPr>
-      </w:pPr>
-    </w:p>
-    <w:p>
-      <w:pPr>
-        <w:rPr>
-          <w:rFonts w:ascii="Arial" w:hAnsi="Arial" w:cs="Arial"/>
-        </w:rPr>
-      </w:pPr>
-    </w:p>
-    <w:p>
-      <w:pPr>
-        <w:rPr>
-          <w:rFonts w:ascii="Arial" w:hAnsi="Arial" w:cs="Arial"/>
-        </w:rPr>
-      </w:pPr>
-    </w:p>
-    <w:p>
-      <w:pPr>
-        <w:pStyle w:val="Ttulo2"/>
-        <w:numPr>
-          <w:ilvl w:val="1"/>
-          <w:numId w:val="1"/>
-        </w:numPr>
-        <w:rPr>
-          <w:rFonts w:ascii="Arial" w:hAnsi="Arial" w:cs="Arial"/>
-        </w:rPr>
-      </w:pPr>
-      <w:r>
-        <w:rPr>
-          <w:rFonts w:ascii="Arial" w:hAnsi="Arial" w:cs="Arial"/>
-        </w:rPr>
-        <w:t xml:space="preserve"> </w:t>
-      </w:r>
-      <w:bookmarkStart w:id="20" w:name="_Toc188113475"/>
-      <w:r>
-        <w:rPr>
-          <w:rFonts w:ascii="Arial" w:hAnsi="Arial" w:cs="Arial"/>
-        </w:rPr>
-        <w:t>Planos de ação</w:t>
-      </w:r>
-      <w:bookmarkEnd w:id="20"/>
     </w:p>
     <w:p>
       <w:pPr>
@@ -6936,11 +7540,13 @@
               <w:jc w:val="center"/>
               <w:rPr>
                 <w:rFonts w:ascii="Arial" w:hAnsi="Arial" w:cs="Arial"/>
-              </w:rPr>
-            </w:pPr>
-            <w:r>
-              <w:rPr>
-                <w:rFonts w:ascii="Arial" w:hAnsi="Arial" w:cs="Arial"/>
+                <w:color w:val="262626" w:themeColor="text1" w:themeTint="D9"/>
+              </w:rPr>
+            </w:pPr>
+            <w:r>
+              <w:rPr>
+                <w:rFonts w:ascii="Arial" w:hAnsi="Arial" w:cs="Arial"/>
+                <w:color w:val="262626" w:themeColor="text1" w:themeTint="D9"/>
               </w:rPr>
               <w:t>Prioridade</w:t>
             </w:r>
@@ -6956,11 +7562,13 @@
               <w:cnfStyle w:val="100000000000" w:firstRow="1" w:lastRow="0" w:firstColumn="0" w:lastColumn="0" w:oddVBand="0" w:evenVBand="0" w:oddHBand="0" w:evenHBand="0" w:firstRowFirstColumn="0" w:firstRowLastColumn="0" w:lastRowFirstColumn="0" w:lastRowLastColumn="0"/>
               <w:rPr>
                 <w:rFonts w:ascii="Arial" w:hAnsi="Arial" w:cs="Arial"/>
-              </w:rPr>
-            </w:pPr>
-            <w:r>
-              <w:rPr>
-                <w:rFonts w:ascii="Arial" w:hAnsi="Arial" w:cs="Arial"/>
+                <w:color w:val="262626" w:themeColor="text1" w:themeTint="D9"/>
+              </w:rPr>
+            </w:pPr>
+            <w:r>
+              <w:rPr>
+                <w:rFonts w:ascii="Arial" w:hAnsi="Arial" w:cs="Arial"/>
+                <w:color w:val="262626" w:themeColor="text1" w:themeTint="D9"/>
               </w:rPr>
               <w:t>O que fazer?</w:t>
             </w:r>
@@ -6976,11 +7584,13 @@
               <w:cnfStyle w:val="100000000000" w:firstRow="1" w:lastRow="0" w:firstColumn="0" w:lastColumn="0" w:oddVBand="0" w:evenVBand="0" w:oddHBand="0" w:evenHBand="0" w:firstRowFirstColumn="0" w:firstRowLastColumn="0" w:lastRowFirstColumn="0" w:lastRowLastColumn="0"/>
               <w:rPr>
                 <w:rFonts w:ascii="Arial" w:hAnsi="Arial" w:cs="Arial"/>
-              </w:rPr>
-            </w:pPr>
-            <w:r>
-              <w:rPr>
-                <w:rFonts w:ascii="Arial" w:hAnsi="Arial" w:cs="Arial"/>
+                <w:color w:val="262626" w:themeColor="text1" w:themeTint="D9"/>
+              </w:rPr>
+            </w:pPr>
+            <w:r>
+              <w:rPr>
+                <w:rFonts w:ascii="Arial" w:hAnsi="Arial" w:cs="Arial"/>
+                <w:color w:val="262626" w:themeColor="text1" w:themeTint="D9"/>
               </w:rPr>
               <w:t>Por quê?</w:t>
             </w:r>
@@ -6996,11 +7606,13 @@
               <w:cnfStyle w:val="100000000000" w:firstRow="1" w:lastRow="0" w:firstColumn="0" w:lastColumn="0" w:oddVBand="0" w:evenVBand="0" w:oddHBand="0" w:evenHBand="0" w:firstRowFirstColumn="0" w:firstRowLastColumn="0" w:lastRowFirstColumn="0" w:lastRowLastColumn="0"/>
               <w:rPr>
                 <w:rFonts w:ascii="Arial" w:hAnsi="Arial" w:cs="Arial"/>
-              </w:rPr>
-            </w:pPr>
-            <w:r>
-              <w:rPr>
-                <w:rFonts w:ascii="Arial" w:hAnsi="Arial" w:cs="Arial"/>
+                <w:color w:val="262626" w:themeColor="text1" w:themeTint="D9"/>
+              </w:rPr>
+            </w:pPr>
+            <w:r>
+              <w:rPr>
+                <w:rFonts w:ascii="Arial" w:hAnsi="Arial" w:cs="Arial"/>
+                <w:color w:val="262626" w:themeColor="text1" w:themeTint="D9"/>
               </w:rPr>
               <w:t>Quem?</w:t>
             </w:r>
@@ -7016,11 +7628,13 @@
               <w:cnfStyle w:val="100000000000" w:firstRow="1" w:lastRow="0" w:firstColumn="0" w:lastColumn="0" w:oddVBand="0" w:evenVBand="0" w:oddHBand="0" w:evenHBand="0" w:firstRowFirstColumn="0" w:firstRowLastColumn="0" w:lastRowFirstColumn="0" w:lastRowLastColumn="0"/>
               <w:rPr>
                 <w:rFonts w:ascii="Arial" w:hAnsi="Arial" w:cs="Arial"/>
-              </w:rPr>
-            </w:pPr>
-            <w:r>
-              <w:rPr>
-                <w:rFonts w:ascii="Arial" w:hAnsi="Arial" w:cs="Arial"/>
+                <w:color w:val="262626" w:themeColor="text1" w:themeTint="D9"/>
+              </w:rPr>
+            </w:pPr>
+            <w:r>
+              <w:rPr>
+                <w:rFonts w:ascii="Arial" w:hAnsi="Arial" w:cs="Arial"/>
+                <w:color w:val="262626" w:themeColor="text1" w:themeTint="D9"/>
               </w:rPr>
               <w:t>Como fazer?</w:t>
             </w:r>
@@ -7036,11 +7650,13 @@
               <w:cnfStyle w:val="100000000000" w:firstRow="1" w:lastRow="0" w:firstColumn="0" w:lastColumn="0" w:oddVBand="0" w:evenVBand="0" w:oddHBand="0" w:evenHBand="0" w:firstRowFirstColumn="0" w:firstRowLastColumn="0" w:lastRowFirstColumn="0" w:lastRowLastColumn="0"/>
               <w:rPr>
                 <w:rFonts w:ascii="Arial" w:hAnsi="Arial" w:cs="Arial"/>
-              </w:rPr>
-            </w:pPr>
-            <w:r>
-              <w:rPr>
-                <w:rFonts w:ascii="Arial" w:hAnsi="Arial" w:cs="Arial"/>
+                <w:color w:val="262626" w:themeColor="text1" w:themeTint="D9"/>
+              </w:rPr>
+            </w:pPr>
+            <w:r>
+              <w:rPr>
+                <w:rFonts w:ascii="Arial" w:hAnsi="Arial" w:cs="Arial"/>
+                <w:color w:val="262626" w:themeColor="text1" w:themeTint="D9"/>
               </w:rPr>
               <w:t>Qual o custo?</w:t>
             </w:r>
@@ -7346,7 +7962,7 @@
       </w:pPr>
     </w:p>
     <w:sectPr>
-      <w:footerReference w:type="default" r:id="rId8"/>
+      <w:footerReference w:type="default" r:id="rId10"/>
       <w:pgSz w:w="12240" w:h="15840"/>
       <w:pgMar w:top="1440" w:right="1440" w:bottom="1440" w:left="1440" w:header="720" w:footer="720" w:gutter="0"/>
       <w:cols w:space="720"/>
@@ -8504,7 +9120,7 @@
   <w:abstractNum w:abstractNumId="9" w15:restartNumberingAfterBreak="0">
     <w:nsid w:val="5CB54D7B"/>
     <w:multiLevelType w:val="hybridMultilevel"/>
-    <w:tmpl w:val="66B214E6"/>
+    <w:tmpl w:val="7ECA7DC4"/>
     <w:lvl w:ilvl="0" w:tplc="04160001">
       <w:start w:val="1"/>
       <w:numFmt w:val="bullet"/>

</xml_diff>